<commit_message>
Added resume with no contct
</commit_message>
<xml_diff>
--- a/assets/Resume_Ajinkya-Nawarkar.docx
+++ b/assets/Resume_Ajinkya-Nawarkar.docx
@@ -19,13 +19,20 @@
           <w:sz w:val="28"/>
           <w:szCs w:val="28"/>
         </w:rPr>
-        <w:t xml:space="preserve">  </w:t>
+        <w:t xml:space="preserve">                        </w:t>
       </w:r>
       <w:r>
         <w:rPr>
           <w:sz w:val="28"/>
           <w:szCs w:val="28"/>
         </w:rPr>
+        <w:t xml:space="preserve">                             </w:t>
+      </w:r>
+      <w:r>
+        <w:rPr>
+          <w:sz w:val="28"/>
+          <w:szCs w:val="28"/>
+        </w:rPr>
         <w:t>Ajinkya Nawarkar</w:t>
       </w:r>
       <w:r>
@@ -51,18 +58,17 @@
       </w:r>
       <w:r>
         <w:rPr>
-          <w:sz w:val="24"/>
-          <w:szCs w:val="24"/>
-        </w:rPr>
-        <w:t xml:space="preserve">                                              </w:t>
+          <w:color w:val="000000"/>
+          <w:sz w:val="18"/>
+          <w:szCs w:val="18"/>
+        </w:rPr>
+        <w:t>21 Ace Avenue,</w:t>
       </w:r>
     </w:p>
     <w:p>
       <w:pPr>
         <w:pStyle w:val="Title"/>
         <w:spacing w:after="0"/>
-        <w:ind w:firstLine="720"/>
-        <w:jc w:val="center"/>
         <w:rPr>
           <w:color w:val="000000"/>
           <w:sz w:val="18"/>
@@ -70,23 +76,64 @@
         </w:rPr>
       </w:pPr>
       <w:r>
-        <w:rPr>
-          <w:sz w:val="22"/>
-          <w:szCs w:val="22"/>
-        </w:rPr>
-        <w:t>anawarkar.com</w:t>
-      </w:r>
-      <w:r>
-        <w:t xml:space="preserve">         </w:t>
+        <w:t xml:space="preserve"> </w:t>
       </w:r>
       <w:hyperlink r:id="rId8" w:history="1">
         <w:r>
           <w:rPr>
             <w:rStyle w:val="Hyperlink"/>
-            <w:color w:val="034990" w:themeColor="hyperlink" w:themeShade="BF"/>
+            <w:i/>
+            <w:sz w:val="24"/>
+            <w:szCs w:val="24"/>
+          </w:rPr>
+          <w:t>anawarkar.com</w:t>
+        </w:r>
+      </w:hyperlink>
+      <w:r>
+        <w:rPr>
+          <w:i/>
+          <w:color w:val="2E74B5" w:themeColor="accent1" w:themeShade="BF"/>
+          <w:sz w:val="24"/>
+          <w:szCs w:val="24"/>
+        </w:rPr>
+        <w:t xml:space="preserve">          </w:t>
+      </w:r>
+      <w:r>
+        <w:rPr>
+          <w:rStyle w:val="Hyperlink"/>
+          <w:color w:val="2E74B5" w:themeColor="accent1" w:themeShade="BF"/>
+          <w:sz w:val="22"/>
+          <w:szCs w:val="22"/>
+          <w:u w:val="none"/>
+        </w:rPr>
+        <w:t xml:space="preserve">   </w:t>
+      </w:r>
+      <w:r>
+        <w:rPr>
+          <w:rStyle w:val="Hyperlink"/>
+          <w:color w:val="2E74B5" w:themeColor="accent1" w:themeShade="BF"/>
+          <w:sz w:val="22"/>
+          <w:szCs w:val="22"/>
+          <w:u w:val="none"/>
+        </w:rPr>
+        <w:t xml:space="preserve">         </w:t>
+      </w:r>
+      <w:r>
+        <w:rPr>
+          <w:rStyle w:val="Hyperlink"/>
+          <w:color w:val="2E74B5" w:themeColor="accent1" w:themeShade="BF"/>
+          <w:sz w:val="22"/>
+          <w:szCs w:val="22"/>
+          <w:u w:val="none"/>
+        </w:rPr>
+        <w:t xml:space="preserve">                </w:t>
+      </w:r>
+      <w:hyperlink r:id="rId9" w:history="1">
+        <w:r>
+          <w:rPr>
+            <w:rStyle w:val="Hyperlink"/>
             <w:sz w:val="22"/>
             <w:szCs w:val="22"/>
-            <w:u w:val="none"/>
           </w:rPr>
           <w:t>ajinkyanawarkar35@gmail.com</w:t>
         </w:r>
@@ -97,7 +144,7 @@
           <w:sz w:val="20"/>
           <w:szCs w:val="20"/>
         </w:rPr>
-        <w:t xml:space="preserve">               </w:t>
+        <w:t xml:space="preserve">       </w:t>
       </w:r>
       <w:r>
         <w:rPr>
@@ -105,7 +152,23 @@
           <w:sz w:val="20"/>
           <w:szCs w:val="20"/>
         </w:rPr>
-        <w:t xml:space="preserve">                         </w:t>
+        <w:t xml:space="preserve">      </w:t>
+      </w:r>
+      <w:r>
+        <w:rPr>
+          <w:color w:val="2E74B5" w:themeColor="accent1" w:themeShade="BF"/>
+          <w:sz w:val="20"/>
+          <w:szCs w:val="20"/>
+        </w:rPr>
+        <w:t xml:space="preserve">        </w:t>
+      </w:r>
+      <w:r>
+        <w:rPr>
+          <w:color w:val="2E74B5" w:themeColor="accent1" w:themeShade="BF"/>
+          <w:sz w:val="20"/>
+          <w:szCs w:val="20"/>
+        </w:rPr>
+        <w:t xml:space="preserve">                      </w:t>
       </w:r>
       <w:r>
         <w:rPr>
@@ -113,27 +176,15 @@
           <w:sz w:val="18"/>
           <w:szCs w:val="18"/>
         </w:rPr>
-        <w:t>Starkville, MS 39759</w:t>
-      </w:r>
-    </w:p>
-    <w:p>
-      <w:pPr>
-        <w:pStyle w:val="Title"/>
-        <w:spacing w:after="0"/>
-        <w:rPr>
-          <w:b/>
-          <w:color w:val="404040"/>
-          <w:sz w:val="18"/>
-          <w:szCs w:val="18"/>
-        </w:rPr>
-      </w:pPr>
+        <w:t>Starkville, MS 3975</w:t>
+      </w:r>
       <w:r>
         <w:rPr>
           <w:color w:val="000000"/>
           <w:sz w:val="18"/>
           <w:szCs w:val="18"/>
         </w:rPr>
-        <w:t xml:space="preserve"> </w:t>
+        <w:t>9</w:t>
       </w:r>
       <w:r>
         <w:rPr>
@@ -158,31 +209,6 @@
           <w:szCs w:val="18"/>
         </w:rPr>
         <w:tab/>
-      </w:r>
-      <w:r>
-        <w:rPr>
-          <w:color w:val="000000"/>
-          <w:sz w:val="18"/>
-          <w:szCs w:val="18"/>
-        </w:rPr>
-        <w:tab/>
-      </w:r>
-      <w:r>
-        <w:rPr>
-          <w:color w:val="000000"/>
-          <w:sz w:val="18"/>
-          <w:szCs w:val="18"/>
-        </w:rPr>
-        <w:tab/>
-      </w:r>
-      <w:r>
-        <w:rPr>
-          <w:color w:val="000000"/>
-          <w:sz w:val="18"/>
-          <w:szCs w:val="18"/>
-        </w:rPr>
-        <w:tab/>
-        <w:t xml:space="preserve">    </w:t>
       </w:r>
     </w:p>
     <w:p>
@@ -258,7 +284,7 @@
           </mc:Choice>
           <mc:Fallback>
             <w:pict>
-              <v:line w14:anchorId="7A91BD15" id="Straight Connector 1" o:spid="_x0000_s1026" style="position:absolute;z-index:251658752;visibility:visible;mso-wrap-style:square;mso-width-percent:0;mso-height-percent:0;mso-wrap-distance-left:9pt;mso-wrap-distance-top:0;mso-wrap-distance-right:9pt;mso-wrap-distance-bottom:0;mso-position-horizontal:absolute;mso-position-horizontal-relative:text;mso-position-vertical:absolute;mso-position-vertical-relative:text;mso-width-percent:0;mso-height-percent:0;mso-width-relative:margin;mso-height-relative:margin" from="76.5pt,8.65pt" to="76.5pt,658.15pt" o:gfxdata="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" strokecolor="#5b9bd5 [3204]" strokeweight=".5pt">
+              <v:line w14:anchorId="20289971" id="Straight Connector 1" o:spid="_x0000_s1026" style="position:absolute;z-index:251658752;visibility:visible;mso-wrap-style:square;mso-width-percent:0;mso-height-percent:0;mso-wrap-distance-left:9pt;mso-wrap-distance-top:0;mso-wrap-distance-right:9pt;mso-wrap-distance-bottom:0;mso-position-horizontal:absolute;mso-position-horizontal-relative:text;mso-position-vertical:absolute;mso-position-vertical-relative:text;mso-width-percent:0;mso-height-percent:0;mso-width-relative:margin;mso-height-relative:margin" from="76.5pt,8.65pt" to="76.5pt,658.15pt" o:gfxdata="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" strokecolor="#5b9bd5 [3204]" strokeweight=".5pt">
                 <v:stroke joinstyle="miter"/>
               </v:line>
             </w:pict>
@@ -360,7 +386,25 @@
           <w:sz w:val="18"/>
           <w:szCs w:val="18"/>
         </w:rPr>
-        <w:t xml:space="preserve">Mississippi State University </w:t>
+        <w:t>Mississippi State University</w:t>
+      </w:r>
+      <w:r>
+        <w:rPr>
+          <w:b/>
+          <w:color w:val="404040" w:themeColor="text1" w:themeTint="BF"/>
+          <w:sz w:val="18"/>
+          <w:szCs w:val="18"/>
+        </w:rPr>
+        <w:t xml:space="preserve"> (MSU)</w:t>
+      </w:r>
+      <w:r>
+        <w:rPr>
+          <w:b/>
+          <w:color w:val="404040" w:themeColor="text1" w:themeTint="BF"/>
+          <w:sz w:val="18"/>
+          <w:szCs w:val="18"/>
+        </w:rPr>
+        <w:t xml:space="preserve"> </w:t>
       </w:r>
       <w:r>
         <w:rPr>
@@ -396,10 +440,18 @@
       </w:r>
       <w:r>
         <w:rPr>
-          <w:sz w:val="18"/>
-          <w:szCs w:val="18"/>
-        </w:rPr>
-        <w:t>CGPA: 3.96</w:t>
+          <w:b/>
+          <w:sz w:val="18"/>
+          <w:szCs w:val="18"/>
+        </w:rPr>
+        <w:t>CGPA</w:t>
+      </w:r>
+      <w:r>
+        <w:rPr>
+          <w:sz w:val="18"/>
+          <w:szCs w:val="18"/>
+        </w:rPr>
+        <w:t>: 3.96</w:t>
       </w:r>
     </w:p>
     <w:p>
@@ -458,243 +510,6 @@
         <w:tab/>
         <w:t xml:space="preserve">      </w:t>
       </w:r>
-    </w:p>
-    <w:p>
-      <w:pPr>
-        <w:pStyle w:val="Heading1"/>
-        <w:spacing w:before="0" w:after="0"/>
-        <w:rPr>
-          <w:b w:val="0"/>
-          <w:color w:val="auto"/>
-          <w:sz w:val="18"/>
-          <w:szCs w:val="18"/>
-        </w:rPr>
-      </w:pPr>
-      <w:r>
-        <w:rPr>
-          <w:sz w:val="20"/>
-          <w:szCs w:val="20"/>
-        </w:rPr>
-        <w:t>TECHNICAL</w:t>
-      </w:r>
-      <w:r>
-        <w:rPr>
-          <w:sz w:val="22"/>
-          <w:szCs w:val="22"/>
-        </w:rPr>
-        <w:t xml:space="preserve"> </w:t>
-      </w:r>
-      <w:r>
-        <w:rPr>
-          <w:sz w:val="20"/>
-          <w:szCs w:val="20"/>
-        </w:rPr>
-        <w:t xml:space="preserve"> </w:t>
-      </w:r>
-      <w:r>
-        <w:rPr>
-          <w:sz w:val="20"/>
-          <w:szCs w:val="20"/>
-        </w:rPr>
-        <w:tab/>
-        <w:t xml:space="preserve">       </w:t>
-      </w:r>
-      <w:r>
-        <w:rPr>
-          <w:color w:val="404040" w:themeColor="text1" w:themeTint="BF"/>
-          <w:sz w:val="18"/>
-          <w:szCs w:val="18"/>
-        </w:rPr>
-        <w:t>P</w:t>
-      </w:r>
-      <w:r>
-        <w:rPr>
-          <w:color w:val="404040" w:themeColor="text1" w:themeTint="BF"/>
-          <w:sz w:val="18"/>
-          <w:szCs w:val="18"/>
-        </w:rPr>
-        <w:t>rogramming Languages</w:t>
-      </w:r>
-      <w:r>
-        <w:rPr>
-          <w:color w:val="auto"/>
-          <w:sz w:val="18"/>
-          <w:szCs w:val="18"/>
-        </w:rPr>
-        <w:t xml:space="preserve">: </w:t>
-      </w:r>
-      <w:r>
-        <w:rPr>
-          <w:b w:val="0"/>
-          <w:color w:val="auto"/>
-          <w:sz w:val="18"/>
-          <w:szCs w:val="18"/>
-        </w:rPr>
-        <w:t xml:space="preserve">C/C++, Java, </w:t>
-      </w:r>
-      <w:r>
-        <w:rPr>
-          <w:b w:val="0"/>
-          <w:color w:val="auto"/>
-          <w:sz w:val="18"/>
-          <w:szCs w:val="18"/>
-        </w:rPr>
-        <w:t xml:space="preserve">Python, </w:t>
-      </w:r>
-      <w:r>
-        <w:rPr>
-          <w:b w:val="0"/>
-          <w:color w:val="auto"/>
-          <w:sz w:val="18"/>
-          <w:szCs w:val="18"/>
-        </w:rPr>
-        <w:t>SQL DB, Verilog</w:t>
-      </w:r>
-      <w:r>
-        <w:rPr>
-          <w:b w:val="0"/>
-          <w:color w:val="auto"/>
-          <w:sz w:val="18"/>
-          <w:szCs w:val="18"/>
-        </w:rPr>
-        <w:t>, HTML</w:t>
-      </w:r>
-    </w:p>
-    <w:p>
-      <w:pPr>
-        <w:pStyle w:val="Heading1"/>
-        <w:spacing w:before="0" w:after="0"/>
-        <w:ind w:left="720" w:hanging="720"/>
-        <w:rPr>
-          <w:b w:val="0"/>
-          <w:color w:val="auto"/>
-          <w:sz w:val="18"/>
-          <w:szCs w:val="18"/>
-        </w:rPr>
-      </w:pPr>
-      <w:r>
-        <w:rPr>
-          <w:sz w:val="20"/>
-          <w:szCs w:val="20"/>
-        </w:rPr>
-        <w:t>SKILLS</w:t>
-      </w:r>
-      <w:r>
-        <w:rPr>
-          <w:sz w:val="20"/>
-          <w:szCs w:val="20"/>
-        </w:rPr>
-        <w:tab/>
-      </w:r>
-      <w:r>
-        <w:rPr>
-          <w:sz w:val="22"/>
-          <w:szCs w:val="22"/>
-        </w:rPr>
-        <w:tab/>
-        <w:t xml:space="preserve">      </w:t>
-      </w:r>
-      <w:r>
-        <w:rPr>
-          <w:color w:val="404040" w:themeColor="text1" w:themeTint="BF"/>
-          <w:sz w:val="20"/>
-          <w:szCs w:val="20"/>
-        </w:rPr>
-        <w:t>S</w:t>
-      </w:r>
-      <w:r>
-        <w:rPr>
-          <w:color w:val="404040" w:themeColor="text1" w:themeTint="BF"/>
-          <w:sz w:val="18"/>
-          <w:szCs w:val="18"/>
-        </w:rPr>
-        <w:t>oftware:</w:t>
-      </w:r>
-      <w:r>
-        <w:rPr>
-          <w:b w:val="0"/>
-          <w:color w:val="auto"/>
-          <w:sz w:val="18"/>
-          <w:szCs w:val="18"/>
-        </w:rPr>
-        <w:t xml:space="preserve"> Eclipse, </w:t>
-      </w:r>
-      <w:r>
-        <w:rPr>
-          <w:b w:val="0"/>
-          <w:color w:val="auto"/>
-          <w:sz w:val="18"/>
-          <w:szCs w:val="18"/>
-        </w:rPr>
-        <w:t>Perforce, GitHub, JIRA,</w:t>
-      </w:r>
-      <w:r>
-        <w:rPr>
-          <w:b w:val="0"/>
-          <w:color w:val="auto"/>
-          <w:sz w:val="18"/>
-          <w:szCs w:val="18"/>
-        </w:rPr>
-        <w:t xml:space="preserve"> </w:t>
-      </w:r>
-      <w:r>
-        <w:rPr>
-          <w:b w:val="0"/>
-          <w:color w:val="auto"/>
-          <w:sz w:val="18"/>
-          <w:szCs w:val="18"/>
-        </w:rPr>
-        <w:t>MS Studios, Arduino</w:t>
-      </w:r>
-      <w:r>
-        <w:rPr>
-          <w:b w:val="0"/>
-          <w:color w:val="auto"/>
-          <w:sz w:val="18"/>
-          <w:szCs w:val="18"/>
-        </w:rPr>
-        <w:t>, G-</w:t>
-      </w:r>
-      <w:r>
-        <w:rPr>
-          <w:b w:val="0"/>
-          <w:color w:val="auto"/>
-          <w:sz w:val="18"/>
-          <w:szCs w:val="18"/>
-        </w:rPr>
-        <w:t>Prof</w:t>
-      </w:r>
-      <w:r>
-        <w:rPr>
-          <w:b w:val="0"/>
-          <w:color w:val="auto"/>
-          <w:sz w:val="18"/>
-          <w:szCs w:val="18"/>
-        </w:rPr>
-        <w:t>, Postman, MULTI</w:t>
-      </w:r>
-      <w:r>
-        <w:rPr>
-          <w:b w:val="0"/>
-          <w:color w:val="auto"/>
-          <w:sz w:val="18"/>
-          <w:szCs w:val="18"/>
-        </w:rPr>
-        <w:t xml:space="preserve"> </w:t>
-      </w:r>
-    </w:p>
-    <w:p>
-      <w:pPr>
-        <w:pStyle w:val="Heading1"/>
-        <w:spacing w:before="0" w:after="0"/>
-        <w:ind w:left="720" w:hanging="720"/>
-        <w:rPr>
-          <w:b w:val="0"/>
-          <w:color w:val="auto"/>
-          <w:sz w:val="22"/>
-          <w:szCs w:val="22"/>
-        </w:rPr>
-      </w:pPr>
       <w:r>
         <w:rPr>
           <w:b w:val="0"/>
@@ -717,6 +532,7 @@
           <w:szCs w:val="18"/>
         </w:rPr>
       </w:pPr>
+      <w:bookmarkStart w:id="0" w:name="_Hlk524348395"/>
       <w:r>
         <w:rPr>
           <w:sz w:val="20"/>
@@ -724,6 +540,7 @@
         </w:rPr>
         <w:t>EXPERIENCE</w:t>
       </w:r>
+      <w:bookmarkEnd w:id="0"/>
       <w:r>
         <w:rPr>
           <w:sz w:val="22"/>
@@ -744,17 +561,23 @@
           <w:sz w:val="18"/>
           <w:szCs w:val="18"/>
         </w:rPr>
-        <w:t>Machine Learning SWE Intern, ADTR</w:t>
-      </w:r>
-      <w:bookmarkStart w:id="0" w:name="_GoBack"/>
-      <w:bookmarkEnd w:id="0"/>
-      <w:r>
-        <w:rPr>
-          <w:color w:val="404040" w:themeColor="text1" w:themeTint="BF"/>
-          <w:sz w:val="18"/>
-          <w:szCs w:val="18"/>
-        </w:rPr>
-        <w:t>AN</w:t>
+        <w:t>Machine Learning SWE Intern</w:t>
+      </w:r>
+      <w:r>
+        <w:rPr>
+          <w:color w:val="404040" w:themeColor="text1" w:themeTint="BF"/>
+          <w:sz w:val="18"/>
+          <w:szCs w:val="18"/>
+        </w:rPr>
+        <w:t xml:space="preserve"> |</w:t>
+      </w:r>
+      <w:r>
+        <w:rPr>
+          <w:color w:val="404040" w:themeColor="text1" w:themeTint="BF"/>
+          <w:sz w:val="18"/>
+          <w:szCs w:val="18"/>
+        </w:rPr>
+        <w:t xml:space="preserve"> ADTRAN</w:t>
       </w:r>
       <w:r>
         <w:rPr>
@@ -842,7 +665,72 @@
           <w:szCs w:val="18"/>
           <w:shd w:val="clear" w:color="auto" w:fill="FFFFFF"/>
         </w:rPr>
-        <w:t>Proposed and instituted different techniques of Supervised / Unsupervised Machine Learning to apply anomaly detection in access networks</w:t>
+        <w:t xml:space="preserve">Performed data loop Analysis </w:t>
+      </w:r>
+      <w:r>
+        <w:rPr>
+          <w:rFonts w:cs="Segoe UI"/>
+          <w:sz w:val="18"/>
+          <w:szCs w:val="18"/>
+          <w:shd w:val="clear" w:color="auto" w:fill="FFFFFF"/>
+        </w:rPr>
+        <w:t xml:space="preserve">on </w:t>
+      </w:r>
+      <w:r>
+        <w:rPr>
+          <w:rFonts w:cs="Segoe UI"/>
+          <w:sz w:val="18"/>
+          <w:szCs w:val="18"/>
+          <w:shd w:val="clear" w:color="auto" w:fill="FFFFFF"/>
+        </w:rPr>
+        <w:t xml:space="preserve">VDSL Data </w:t>
+      </w:r>
+      <w:proofErr w:type="spellStart"/>
+      <w:r>
+        <w:rPr>
+          <w:rFonts w:cs="Segoe UI"/>
+          <w:sz w:val="18"/>
+          <w:szCs w:val="18"/>
+          <w:shd w:val="clear" w:color="auto" w:fill="FFFFFF"/>
+        </w:rPr>
+        <w:t>H</w:t>
+      </w:r>
+      <w:r>
+        <w:rPr>
+          <w:rFonts w:cs="Segoe UI"/>
+          <w:sz w:val="18"/>
+          <w:szCs w:val="18"/>
+          <w:shd w:val="clear" w:color="auto" w:fill="FFFFFF"/>
+        </w:rPr>
+        <w:t>log</w:t>
+      </w:r>
+      <w:proofErr w:type="spellEnd"/>
+      <w:r>
+        <w:rPr>
+          <w:rFonts w:cs="Segoe UI"/>
+          <w:sz w:val="18"/>
+          <w:szCs w:val="18"/>
+          <w:shd w:val="clear" w:color="auto" w:fill="FFFFFF"/>
+        </w:rPr>
+        <w:t>, QLN, SNR, and BAT</w:t>
+      </w:r>
+      <w:r>
+        <w:rPr>
+          <w:rFonts w:cs="Segoe UI"/>
+          <w:sz w:val="18"/>
+          <w:szCs w:val="18"/>
+          <w:shd w:val="clear" w:color="auto" w:fill="FFFFFF"/>
+        </w:rPr>
+        <w:t xml:space="preserve"> for self-healing </w:t>
+      </w:r>
+      <w:r>
+        <w:rPr>
+          <w:rFonts w:cs="Segoe UI"/>
+          <w:sz w:val="18"/>
+          <w:szCs w:val="18"/>
+          <w:shd w:val="clear" w:color="auto" w:fill="FFFFFF"/>
+        </w:rPr>
+        <w:t>automated network</w:t>
       </w:r>
     </w:p>
     <w:p>
@@ -876,7 +764,7 @@
           <w:szCs w:val="18"/>
           <w:shd w:val="clear" w:color="auto" w:fill="FFFFFF"/>
         </w:rPr>
-        <w:t xml:space="preserve">guided </w:t>
+        <w:t>guided</w:t>
       </w:r>
       <w:r>
         <w:rPr>
@@ -885,7 +773,7 @@
           <w:szCs w:val="18"/>
           <w:shd w:val="clear" w:color="auto" w:fill="FFFFFF"/>
         </w:rPr>
-        <w:t xml:space="preserve">benchmarks for understanding the performance of </w:t>
+        <w:t xml:space="preserve"> </w:t>
       </w:r>
       <w:r>
         <w:rPr>
@@ -894,7 +782,7 @@
           <w:szCs w:val="18"/>
           <w:shd w:val="clear" w:color="auto" w:fill="FFFFFF"/>
         </w:rPr>
-        <w:t>different entity</w:t>
+        <w:t>performance</w:t>
       </w:r>
       <w:r>
         <w:rPr>
@@ -903,7 +791,90 @@
           <w:szCs w:val="18"/>
           <w:shd w:val="clear" w:color="auto" w:fill="FFFFFF"/>
         </w:rPr>
-        <w:t xml:space="preserve"> models</w:t>
+        <w:t xml:space="preserve"> </w:t>
+      </w:r>
+      <w:r>
+        <w:rPr>
+          <w:rFonts w:cstheme="minorHAnsi"/>
+          <w:sz w:val="18"/>
+          <w:szCs w:val="18"/>
+          <w:shd w:val="clear" w:color="auto" w:fill="FFFFFF"/>
+        </w:rPr>
+        <w:t xml:space="preserve">benchmarks for </w:t>
+      </w:r>
+      <w:r>
+        <w:rPr>
+          <w:rFonts w:cs="Segoe UI"/>
+          <w:sz w:val="18"/>
+          <w:szCs w:val="18"/>
+          <w:shd w:val="clear" w:color="auto" w:fill="FFFFFF"/>
+        </w:rPr>
+        <w:t>anomaly detection in access networks</w:t>
+      </w:r>
+      <w:r>
+        <w:rPr>
+          <w:rFonts w:cs="Segoe UI"/>
+          <w:sz w:val="18"/>
+          <w:szCs w:val="18"/>
+          <w:shd w:val="clear" w:color="auto" w:fill="FFFFFF"/>
+        </w:rPr>
+        <w:t xml:space="preserve"> using </w:t>
+      </w:r>
+      <w:r>
+        <w:rPr>
+          <w:rFonts w:cs="Segoe UI"/>
+          <w:sz w:val="18"/>
+          <w:szCs w:val="18"/>
+          <w:shd w:val="clear" w:color="auto" w:fill="FFFFFF"/>
+        </w:rPr>
+        <w:t>s</w:t>
+      </w:r>
+      <w:r>
+        <w:rPr>
+          <w:rFonts w:cs="Segoe UI"/>
+          <w:sz w:val="18"/>
+          <w:szCs w:val="18"/>
+          <w:shd w:val="clear" w:color="auto" w:fill="FFFFFF"/>
+        </w:rPr>
+        <w:t>upervised/</w:t>
+      </w:r>
+      <w:r>
+        <w:rPr>
+          <w:rFonts w:cs="Segoe UI"/>
+          <w:sz w:val="18"/>
+          <w:szCs w:val="18"/>
+          <w:shd w:val="clear" w:color="auto" w:fill="FFFFFF"/>
+        </w:rPr>
+        <w:t>u</w:t>
+      </w:r>
+      <w:r>
+        <w:rPr>
+          <w:rFonts w:cs="Segoe UI"/>
+          <w:sz w:val="18"/>
+          <w:szCs w:val="18"/>
+          <w:shd w:val="clear" w:color="auto" w:fill="FFFFFF"/>
+        </w:rPr>
+        <w:t>nsupervised</w:t>
+      </w:r>
+      <w:r>
+        <w:rPr>
+          <w:rFonts w:cs="Segoe UI"/>
+          <w:sz w:val="18"/>
+          <w:szCs w:val="18"/>
+          <w:shd w:val="clear" w:color="auto" w:fill="FFFFFF"/>
+        </w:rPr>
+        <w:t xml:space="preserve">/regression </w:t>
+      </w:r>
+      <w:bookmarkStart w:id="1" w:name="_GoBack"/>
+      <w:bookmarkEnd w:id="1"/>
+      <w:r>
+        <w:rPr>
+          <w:rFonts w:cs="Segoe UI"/>
+          <w:sz w:val="18"/>
+          <w:szCs w:val="18"/>
+          <w:shd w:val="clear" w:color="auto" w:fill="FFFFFF"/>
+        </w:rPr>
+        <w:t>Machine Learning techniques</w:t>
       </w:r>
     </w:p>
     <w:p>
@@ -951,7 +922,15 @@
           <w:sz w:val="18"/>
           <w:szCs w:val="18"/>
         </w:rPr>
-        <w:t xml:space="preserve">, </w:t>
+        <w:t xml:space="preserve"> |</w:t>
+      </w:r>
+      <w:r>
+        <w:rPr>
+          <w:color w:val="404040" w:themeColor="text1" w:themeTint="BF"/>
+          <w:sz w:val="18"/>
+          <w:szCs w:val="18"/>
+        </w:rPr>
+        <w:t xml:space="preserve"> </w:t>
       </w:r>
       <w:r>
         <w:rPr>
@@ -1256,7 +1235,25 @@
           <w:sz w:val="18"/>
           <w:szCs w:val="18"/>
         </w:rPr>
-        <w:t xml:space="preserve">Google CodeU </w:t>
+        <w:t xml:space="preserve">Google </w:t>
+      </w:r>
+      <w:proofErr w:type="spellStart"/>
+      <w:r>
+        <w:rPr>
+          <w:color w:val="404040" w:themeColor="text1" w:themeTint="BF"/>
+          <w:sz w:val="18"/>
+          <w:szCs w:val="18"/>
+        </w:rPr>
+        <w:t>CodeU</w:t>
+      </w:r>
+      <w:proofErr w:type="spellEnd"/>
+      <w:r>
+        <w:rPr>
+          <w:color w:val="404040" w:themeColor="text1" w:themeTint="BF"/>
+          <w:sz w:val="18"/>
+          <w:szCs w:val="18"/>
+        </w:rPr>
+        <w:t xml:space="preserve"> </w:t>
       </w:r>
       <w:r>
         <w:rPr>
@@ -1272,7 +1269,23 @@
           <w:sz w:val="18"/>
           <w:szCs w:val="18"/>
         </w:rPr>
-        <w:t>, Google</w:t>
+        <w:t xml:space="preserve"> |</w:t>
+      </w:r>
+      <w:r>
+        <w:rPr>
+          <w:color w:val="404040" w:themeColor="text1" w:themeTint="BF"/>
+          <w:sz w:val="18"/>
+          <w:szCs w:val="18"/>
+        </w:rPr>
+        <w:t xml:space="preserve"> G</w:t>
+      </w:r>
+      <w:r>
+        <w:rPr>
+          <w:color w:val="404040" w:themeColor="text1" w:themeTint="BF"/>
+          <w:sz w:val="18"/>
+          <w:szCs w:val="18"/>
+        </w:rPr>
+        <w:t>OOGLE</w:t>
       </w:r>
       <w:r>
         <w:rPr>
@@ -1406,68 +1419,54 @@
     <w:p>
       <w:pPr>
         <w:spacing w:after="0"/>
+        <w:ind w:left="1764"/>
         <w:contextualSpacing/>
         <w:rPr>
           <w:sz w:val="18"/>
           <w:szCs w:val="18"/>
         </w:rPr>
       </w:pPr>
-      <w:r>
-        <w:rPr>
-          <w:sz w:val="18"/>
-          <w:szCs w:val="18"/>
-        </w:rPr>
-        <w:t xml:space="preserve">                                                      </w:t>
-      </w:r>
     </w:p>
     <w:p>
       <w:pPr>
         <w:spacing w:after="0"/>
-        <w:ind w:left="1260" w:firstLine="504"/>
-        <w:rPr>
-          <w:b/>
-          <w:sz w:val="18"/>
-          <w:szCs w:val="18"/>
-        </w:rPr>
-      </w:pPr>
-      <w:r>
-        <w:rPr>
-          <w:b/>
-          <w:color w:val="404040" w:themeColor="text1" w:themeTint="BF"/>
-          <w:sz w:val="18"/>
-          <w:szCs w:val="18"/>
-        </w:rPr>
-        <w:t>Undergraduate</w:t>
-      </w:r>
-      <w:r>
-        <w:rPr>
-          <w:b/>
-          <w:sz w:val="18"/>
-          <w:szCs w:val="18"/>
-        </w:rPr>
-        <w:t xml:space="preserve"> Researcher, </w:t>
-      </w:r>
-      <w:r>
-        <w:rPr>
-          <w:b/>
-          <w:sz w:val="18"/>
-          <w:szCs w:val="18"/>
-        </w:rPr>
-        <w:t>College of Aerospace Engineering</w:t>
-      </w:r>
-      <w:r>
-        <w:rPr>
-          <w:sz w:val="18"/>
-          <w:szCs w:val="18"/>
-        </w:rPr>
-        <w:t xml:space="preserve">    </w:t>
-      </w:r>
-      <w:r>
-        <w:rPr>
-          <w:sz w:val="18"/>
-          <w:szCs w:val="18"/>
-        </w:rPr>
-        <w:t xml:space="preserve">                   </w:t>
+        <w:ind w:left="1044" w:firstLine="720"/>
+        <w:rPr>
+          <w:sz w:val="18"/>
+          <w:szCs w:val="18"/>
+        </w:rPr>
+      </w:pPr>
+      <w:r>
+        <w:rPr>
+          <w:b/>
+          <w:sz w:val="18"/>
+          <w:szCs w:val="18"/>
+        </w:rPr>
+        <w:t>Freshman Year Navigator</w:t>
+      </w:r>
+      <w:r>
+        <w:rPr>
+          <w:b/>
+          <w:sz w:val="18"/>
+          <w:szCs w:val="18"/>
+        </w:rPr>
+        <w:t xml:space="preserve"> |</w:t>
+      </w:r>
+      <w:r>
+        <w:rPr>
+          <w:b/>
+          <w:sz w:val="18"/>
+          <w:szCs w:val="18"/>
+        </w:rPr>
+        <w:t xml:space="preserve"> </w:t>
+      </w:r>
+      <w:r>
+        <w:rPr>
+          <w:b/>
+          <w:sz w:val="18"/>
+          <w:szCs w:val="18"/>
+        </w:rPr>
+        <w:t>Center of Student Success</w:t>
       </w:r>
       <w:r>
         <w:rPr>
@@ -1482,37 +1481,190 @@
           <w:szCs w:val="18"/>
         </w:rPr>
         <w:tab/>
+        <w:t xml:space="preserve">                             </w:t>
+      </w:r>
+      <w:r>
+        <w:rPr>
+          <w:sz w:val="18"/>
+          <w:szCs w:val="18"/>
+        </w:rPr>
+        <w:t xml:space="preserve">     </w:t>
+      </w:r>
+      <w:r>
+        <w:rPr>
+          <w:b/>
+          <w:color w:val="404040" w:themeColor="text1" w:themeTint="BF"/>
+          <w:sz w:val="18"/>
+          <w:szCs w:val="18"/>
+        </w:rPr>
+        <w:t xml:space="preserve">[Fall 2016 to </w:t>
+      </w:r>
+      <w:r>
+        <w:rPr>
+          <w:b/>
+          <w:color w:val="404040" w:themeColor="text1" w:themeTint="BF"/>
+          <w:sz w:val="18"/>
+          <w:szCs w:val="18"/>
+        </w:rPr>
+        <w:t>Fall</w:t>
+      </w:r>
+      <w:r>
+        <w:rPr>
+          <w:b/>
+          <w:color w:val="404040" w:themeColor="text1" w:themeTint="BF"/>
+          <w:sz w:val="18"/>
+          <w:szCs w:val="18"/>
+        </w:rPr>
+        <w:t xml:space="preserve"> 201</w:t>
+      </w:r>
+      <w:r>
+        <w:rPr>
+          <w:b/>
+          <w:color w:val="404040" w:themeColor="text1" w:themeTint="BF"/>
+          <w:sz w:val="18"/>
+          <w:szCs w:val="18"/>
+        </w:rPr>
+        <w:t>7</w:t>
+      </w:r>
+      <w:r>
+        <w:rPr>
+          <w:b/>
+          <w:color w:val="404040" w:themeColor="text1" w:themeTint="BF"/>
+          <w:sz w:val="18"/>
+          <w:szCs w:val="18"/>
+        </w:rPr>
+        <w:t>]</w:t>
+      </w:r>
+    </w:p>
+    <w:p>
+      <w:pPr>
+        <w:numPr>
+          <w:ilvl w:val="0"/>
+          <w:numId w:val="1"/>
+        </w:numPr>
+        <w:spacing w:after="0"/>
+        <w:ind w:hanging="216"/>
+        <w:rPr>
+          <w:sz w:val="18"/>
+          <w:szCs w:val="18"/>
+        </w:rPr>
+      </w:pPr>
+      <w:r>
+        <w:rPr>
+          <w:sz w:val="18"/>
+          <w:szCs w:val="18"/>
+        </w:rPr>
+        <w:t>Mentored 300+ Freshman year students, served as a resource to help them succeed during their first year at state academically or otherwise (Basically, I was a campus parent)</w:t>
+      </w:r>
+    </w:p>
+    <w:p>
+      <w:pPr>
+        <w:spacing w:after="0"/>
+        <w:contextualSpacing/>
+        <w:rPr>
+          <w:sz w:val="18"/>
+          <w:szCs w:val="18"/>
+        </w:rPr>
+      </w:pPr>
+      <w:r>
+        <w:rPr>
+          <w:sz w:val="18"/>
+          <w:szCs w:val="18"/>
+        </w:rPr>
+        <w:t xml:space="preserve">   </w:t>
+      </w:r>
+    </w:p>
+    <w:p>
+      <w:pPr>
+        <w:pStyle w:val="Heading1"/>
+        <w:spacing w:before="0" w:after="0"/>
+        <w:ind w:left="2160" w:hanging="2160"/>
+        <w:rPr>
+          <w:b w:val="0"/>
+          <w:color w:val="auto"/>
+          <w:sz w:val="18"/>
+          <w:szCs w:val="18"/>
+        </w:rPr>
+      </w:pPr>
+      <w:r>
+        <w:rPr>
+          <w:sz w:val="20"/>
+          <w:szCs w:val="20"/>
+        </w:rPr>
+        <w:t xml:space="preserve">RESEARCH    </w:t>
+      </w:r>
+      <w:r>
+        <w:rPr>
+          <w:sz w:val="22"/>
+          <w:szCs w:val="22"/>
+        </w:rPr>
         <w:t xml:space="preserve"> </w:t>
       </w:r>
       <w:r>
         <w:rPr>
-          <w:sz w:val="18"/>
-          <w:szCs w:val="18"/>
-        </w:rPr>
-        <w:tab/>
-        <w:t xml:space="preserve">      </w:t>
-      </w:r>
-      <w:r>
-        <w:rPr>
-          <w:b/>
-          <w:color w:val="404040" w:themeColor="text1" w:themeTint="BF"/>
-          <w:sz w:val="18"/>
-          <w:szCs w:val="18"/>
-        </w:rPr>
-        <w:t>[</w:t>
-      </w:r>
-      <w:r>
-        <w:rPr>
-          <w:b/>
-          <w:color w:val="404040" w:themeColor="text1" w:themeTint="BF"/>
-          <w:sz w:val="18"/>
-          <w:szCs w:val="18"/>
-        </w:rPr>
-        <w:t>Fall 2017</w:t>
-      </w:r>
-      <w:r>
-        <w:rPr>
-          <w:b/>
+          <w:sz w:val="22"/>
+          <w:szCs w:val="22"/>
+        </w:rPr>
+        <w:t xml:space="preserve">           </w:t>
+      </w:r>
+      <w:r>
+        <w:rPr>
+          <w:color w:val="404040" w:themeColor="text1" w:themeTint="BF"/>
+          <w:sz w:val="18"/>
+          <w:szCs w:val="18"/>
+        </w:rPr>
+        <w:t>Undergraduate Researcher</w:t>
+      </w:r>
+      <w:r>
+        <w:rPr>
+          <w:color w:val="404040" w:themeColor="text1" w:themeTint="BF"/>
+          <w:sz w:val="18"/>
+          <w:szCs w:val="18"/>
+        </w:rPr>
+        <w:t xml:space="preserve"> |</w:t>
+      </w:r>
+      <w:r>
+        <w:rPr>
+          <w:color w:val="404040" w:themeColor="text1" w:themeTint="BF"/>
+          <w:sz w:val="18"/>
+          <w:szCs w:val="18"/>
+        </w:rPr>
+        <w:t xml:space="preserve"> High Performance Computing, MSU</w:t>
+      </w:r>
+      <w:r>
+        <w:rPr>
+          <w:color w:val="auto"/>
+          <w:sz w:val="18"/>
+          <w:szCs w:val="18"/>
+        </w:rPr>
+        <w:t xml:space="preserve">                                             </w:t>
+      </w:r>
+      <w:r>
+        <w:rPr>
+          <w:color w:val="404040" w:themeColor="text1" w:themeTint="BF"/>
+          <w:sz w:val="18"/>
+          <w:szCs w:val="18"/>
+        </w:rPr>
+        <w:t xml:space="preserve">[Fall 2017 - </w:t>
+      </w:r>
+      <w:r>
+        <w:rPr>
+          <w:color w:val="404040" w:themeColor="text1" w:themeTint="BF"/>
+          <w:sz w:val="18"/>
+          <w:szCs w:val="18"/>
+        </w:rPr>
+        <w:t>P</w:t>
+      </w:r>
+      <w:r>
+        <w:rPr>
+          <w:color w:val="404040" w:themeColor="text1" w:themeTint="BF"/>
+          <w:sz w:val="18"/>
+          <w:szCs w:val="18"/>
+        </w:rPr>
+        <w:t>resent</w:t>
+      </w:r>
+      <w:r>
+        <w:rPr>
           <w:color w:val="404040" w:themeColor="text1" w:themeTint="BF"/>
           <w:sz w:val="18"/>
           <w:szCs w:val="18"/>
@@ -1536,124 +1688,86 @@
       </w:pPr>
       <w:r>
         <w:rPr>
-          <w:sz w:val="18"/>
-          <w:szCs w:val="18"/>
-        </w:rPr>
-        <w:t xml:space="preserve">Profiled </w:t>
-      </w:r>
-      <w:r>
-        <w:rPr>
-          <w:sz w:val="18"/>
-          <w:szCs w:val="18"/>
-        </w:rPr>
-        <w:t>open source project MAST and developed python / bash scripts for package installer</w:t>
-      </w:r>
-      <w:r>
-        <w:rPr>
-          <w:sz w:val="18"/>
-          <w:szCs w:val="18"/>
-        </w:rPr>
-        <w:t xml:space="preserve"> </w:t>
-      </w:r>
-    </w:p>
-    <w:p>
-      <w:pPr>
-        <w:spacing w:after="0"/>
-        <w:ind w:left="2160"/>
-        <w:contextualSpacing/>
-        <w:rPr>
-          <w:sz w:val="18"/>
-          <w:szCs w:val="18"/>
-        </w:rPr>
-      </w:pPr>
-    </w:p>
-    <w:p>
-      <w:pPr>
-        <w:spacing w:after="0"/>
-        <w:ind w:left="720" w:firstLine="720"/>
-        <w:rPr>
-          <w:b/>
-          <w:sz w:val="18"/>
-          <w:szCs w:val="18"/>
-        </w:rPr>
-      </w:pPr>
-      <w:r>
-        <w:rPr>
-          <w:b/>
-          <w:sz w:val="18"/>
-          <w:szCs w:val="18"/>
-        </w:rPr>
-        <w:t xml:space="preserve">        </w:t>
-      </w:r>
-      <w:r>
-        <w:rPr>
-          <w:b/>
-          <w:sz w:val="18"/>
-          <w:szCs w:val="18"/>
-        </w:rPr>
-        <w:t xml:space="preserve">Undergraduate Researcher, </w:t>
-      </w:r>
-      <w:r>
-        <w:rPr>
-          <w:b/>
-          <w:sz w:val="18"/>
-          <w:szCs w:val="18"/>
-        </w:rPr>
-        <w:t>Computer Science</w:t>
-      </w:r>
-      <w:r>
-        <w:rPr>
-          <w:b/>
-          <w:sz w:val="18"/>
-          <w:szCs w:val="18"/>
-        </w:rPr>
-        <w:t xml:space="preserve"> Engineering </w:t>
-      </w:r>
-      <w:r>
-        <w:rPr>
-          <w:b/>
-          <w:sz w:val="18"/>
-          <w:szCs w:val="18"/>
-        </w:rPr>
-        <w:t>Department</w:t>
-      </w:r>
-      <w:r>
-        <w:rPr>
-          <w:sz w:val="18"/>
-          <w:szCs w:val="18"/>
-        </w:rPr>
-        <w:tab/>
-        <w:t xml:space="preserve">   </w:t>
-      </w:r>
-      <w:r>
-        <w:rPr>
-          <w:sz w:val="18"/>
-          <w:szCs w:val="18"/>
-        </w:rPr>
-        <w:tab/>
-      </w:r>
-      <w:r>
-        <w:rPr>
-          <w:sz w:val="18"/>
-          <w:szCs w:val="18"/>
-        </w:rPr>
-        <w:t xml:space="preserve"> </w:t>
-      </w:r>
-      <w:r>
-        <w:rPr>
-          <w:sz w:val="18"/>
-          <w:szCs w:val="18"/>
-        </w:rPr>
-        <w:tab/>
-      </w:r>
-      <w:r>
-        <w:rPr>
-          <w:b/>
-          <w:color w:val="404040" w:themeColor="text1" w:themeTint="BF"/>
-          <w:sz w:val="18"/>
-          <w:szCs w:val="18"/>
-        </w:rPr>
-        <w:t>[Spring 2016]</w:t>
+          <w:rFonts w:cs="Segoe UI"/>
+          <w:sz w:val="18"/>
+          <w:szCs w:val="18"/>
+          <w:shd w:val="clear" w:color="auto" w:fill="FFFFFF"/>
+        </w:rPr>
+        <w:t xml:space="preserve">Constructing an API to compute intersection 2D/3D mesh surfaces by leveraging open-source libs CGAL, </w:t>
+      </w:r>
+      <w:proofErr w:type="spellStart"/>
+      <w:r>
+        <w:rPr>
+          <w:rFonts w:cs="Segoe UI"/>
+          <w:sz w:val="18"/>
+          <w:szCs w:val="18"/>
+          <w:shd w:val="clear" w:color="auto" w:fill="FFFFFF"/>
+        </w:rPr>
+        <w:t>libIGL</w:t>
+      </w:r>
+      <w:proofErr w:type="spellEnd"/>
+      <w:r>
+        <w:rPr>
+          <w:rFonts w:cs="Segoe UI"/>
+          <w:sz w:val="18"/>
+          <w:szCs w:val="18"/>
+          <w:shd w:val="clear" w:color="auto" w:fill="FFFFFF"/>
+        </w:rPr>
+        <w:t xml:space="preserve"> as a computational tool module for </w:t>
+      </w:r>
+      <w:r>
+        <w:rPr>
+          <w:rFonts w:cs="Segoe UI"/>
+          <w:sz w:val="18"/>
+          <w:szCs w:val="18"/>
+          <w:shd w:val="clear" w:color="auto" w:fill="FFFFFF"/>
+        </w:rPr>
+        <w:t>F</w:t>
+      </w:r>
+      <w:r>
+        <w:rPr>
+          <w:rFonts w:cs="Segoe UI"/>
+          <w:sz w:val="18"/>
+          <w:szCs w:val="18"/>
+          <w:shd w:val="clear" w:color="auto" w:fill="FFFFFF"/>
+        </w:rPr>
+        <w:t xml:space="preserve">inite </w:t>
+      </w:r>
+      <w:r>
+        <w:rPr>
+          <w:rFonts w:cs="Segoe UI"/>
+          <w:sz w:val="18"/>
+          <w:szCs w:val="18"/>
+          <w:shd w:val="clear" w:color="auto" w:fill="FFFFFF"/>
+        </w:rPr>
+        <w:t>E</w:t>
+      </w:r>
+      <w:r>
+        <w:rPr>
+          <w:rFonts w:cs="Segoe UI"/>
+          <w:sz w:val="18"/>
+          <w:szCs w:val="18"/>
+          <w:shd w:val="clear" w:color="auto" w:fill="FFFFFF"/>
+        </w:rPr>
+        <w:t xml:space="preserve">lement </w:t>
+      </w:r>
+      <w:r>
+        <w:rPr>
+          <w:rFonts w:cs="Segoe UI"/>
+          <w:sz w:val="18"/>
+          <w:szCs w:val="18"/>
+          <w:shd w:val="clear" w:color="auto" w:fill="FFFFFF"/>
+        </w:rPr>
+        <w:t>A</w:t>
+      </w:r>
+      <w:r>
+        <w:rPr>
+          <w:rFonts w:cs="Segoe UI"/>
+          <w:sz w:val="18"/>
+          <w:szCs w:val="18"/>
+          <w:shd w:val="clear" w:color="auto" w:fill="FFFFFF"/>
+        </w:rPr>
+        <w:t>nalysis</w:t>
       </w:r>
     </w:p>
     <w:p>
@@ -1664,45 +1778,221 @@
         </w:numPr>
         <w:spacing w:after="0"/>
         <w:ind w:hanging="216"/>
-        <w:rPr>
-          <w:sz w:val="18"/>
-          <w:szCs w:val="18"/>
-        </w:rPr>
-      </w:pPr>
-      <w:r>
-        <w:rPr>
-          <w:sz w:val="18"/>
-          <w:szCs w:val="18"/>
-        </w:rPr>
-        <w:t>Engineered an Arduino Uno board to navigate a</w:t>
-      </w:r>
-      <w:r>
-        <w:rPr>
-          <w:sz w:val="18"/>
-          <w:szCs w:val="18"/>
-        </w:rPr>
-        <w:t xml:space="preserve"> hexapod </w:t>
-      </w:r>
-      <w:r>
-        <w:rPr>
-          <w:sz w:val="18"/>
-          <w:szCs w:val="18"/>
-        </w:rPr>
-        <w:t xml:space="preserve">robot </w:t>
-      </w:r>
-      <w:r>
-        <w:rPr>
-          <w:sz w:val="18"/>
-          <w:szCs w:val="18"/>
-        </w:rPr>
-        <w:t xml:space="preserve">through a maze </w:t>
-      </w:r>
-      <w:r>
-        <w:rPr>
-          <w:sz w:val="18"/>
-          <w:szCs w:val="18"/>
-        </w:rPr>
-        <w:t>autonomously</w:t>
+        <w:contextualSpacing/>
+        <w:rPr>
+          <w:sz w:val="18"/>
+          <w:szCs w:val="18"/>
+        </w:rPr>
+      </w:pPr>
+      <w:r>
+        <w:rPr>
+          <w:sz w:val="18"/>
+          <w:szCs w:val="18"/>
+        </w:rPr>
+        <w:t xml:space="preserve">Profiled </w:t>
+      </w:r>
+      <w:r>
+        <w:rPr>
+          <w:sz w:val="18"/>
+          <w:szCs w:val="18"/>
+        </w:rPr>
+        <w:t xml:space="preserve">open source project MAST </w:t>
+      </w:r>
+      <w:r>
+        <w:rPr>
+          <w:sz w:val="18"/>
+          <w:szCs w:val="18"/>
+        </w:rPr>
+        <w:t xml:space="preserve">to </w:t>
+      </w:r>
+      <w:r>
+        <w:rPr>
+          <w:sz w:val="18"/>
+          <w:szCs w:val="18"/>
+        </w:rPr>
+        <w:t>improve</w:t>
+      </w:r>
+      <w:r>
+        <w:rPr>
+          <w:sz w:val="18"/>
+          <w:szCs w:val="18"/>
+        </w:rPr>
+        <w:t xml:space="preserve"> runtime </w:t>
+      </w:r>
+      <w:r>
+        <w:rPr>
+          <w:sz w:val="18"/>
+          <w:szCs w:val="18"/>
+        </w:rPr>
+        <w:t xml:space="preserve">and developed python/bash scripts </w:t>
+      </w:r>
+      <w:r>
+        <w:rPr>
+          <w:sz w:val="18"/>
+          <w:szCs w:val="18"/>
+        </w:rPr>
+        <w:t>as</w:t>
+      </w:r>
+      <w:r>
+        <w:rPr>
+          <w:sz w:val="18"/>
+          <w:szCs w:val="18"/>
+        </w:rPr>
+        <w:t xml:space="preserve"> package installer</w:t>
+      </w:r>
+      <w:r>
+        <w:rPr>
+          <w:sz w:val="18"/>
+          <w:szCs w:val="18"/>
+        </w:rPr>
+        <w:t xml:space="preserve"> </w:t>
+      </w:r>
+      <w:r>
+        <w:rPr>
+          <w:sz w:val="18"/>
+          <w:szCs w:val="18"/>
+        </w:rPr>
+        <w:t xml:space="preserve"> </w:t>
+      </w:r>
+    </w:p>
+    <w:p>
+      <w:pPr>
+        <w:spacing w:after="0"/>
+        <w:ind w:left="2160"/>
+        <w:contextualSpacing/>
+        <w:rPr>
+          <w:sz w:val="18"/>
+          <w:szCs w:val="18"/>
+        </w:rPr>
+      </w:pPr>
+    </w:p>
+    <w:p>
+      <w:pPr>
+        <w:spacing w:after="0"/>
+        <w:ind w:left="720" w:firstLine="720"/>
+        <w:rPr>
+          <w:b/>
+          <w:sz w:val="18"/>
+          <w:szCs w:val="18"/>
+        </w:rPr>
+      </w:pPr>
+      <w:r>
+        <w:rPr>
+          <w:b/>
+          <w:sz w:val="18"/>
+          <w:szCs w:val="18"/>
+        </w:rPr>
+        <w:t xml:space="preserve">        </w:t>
+      </w:r>
+      <w:r>
+        <w:rPr>
+          <w:b/>
+          <w:sz w:val="18"/>
+          <w:szCs w:val="18"/>
+        </w:rPr>
+        <w:t>Undergraduate Researcher</w:t>
+      </w:r>
+      <w:r>
+        <w:rPr>
+          <w:b/>
+          <w:sz w:val="18"/>
+          <w:szCs w:val="18"/>
+        </w:rPr>
+        <w:t xml:space="preserve"> |</w:t>
+      </w:r>
+      <w:r>
+        <w:rPr>
+          <w:b/>
+          <w:sz w:val="18"/>
+          <w:szCs w:val="18"/>
+        </w:rPr>
+        <w:t xml:space="preserve"> </w:t>
+      </w:r>
+      <w:r>
+        <w:rPr>
+          <w:b/>
+          <w:sz w:val="18"/>
+          <w:szCs w:val="18"/>
+        </w:rPr>
+        <w:t>CSE</w:t>
+      </w:r>
+      <w:r>
+        <w:rPr>
+          <w:b/>
+          <w:sz w:val="18"/>
+          <w:szCs w:val="18"/>
+        </w:rPr>
+        <w:t xml:space="preserve"> </w:t>
+      </w:r>
+      <w:r>
+        <w:rPr>
+          <w:b/>
+          <w:sz w:val="18"/>
+          <w:szCs w:val="18"/>
+        </w:rPr>
+        <w:t>Department</w:t>
+      </w:r>
+      <w:r>
+        <w:rPr>
+          <w:b/>
+          <w:sz w:val="18"/>
+          <w:szCs w:val="18"/>
+        </w:rPr>
+        <w:t>, MSU</w:t>
+      </w:r>
+      <w:r>
+        <w:rPr>
+          <w:b/>
+          <w:sz w:val="18"/>
+          <w:szCs w:val="18"/>
+        </w:rPr>
+        <w:tab/>
+      </w:r>
+      <w:r>
+        <w:rPr>
+          <w:b/>
+          <w:sz w:val="18"/>
+          <w:szCs w:val="18"/>
+        </w:rPr>
+        <w:tab/>
+      </w:r>
+      <w:r>
+        <w:rPr>
+          <w:sz w:val="18"/>
+          <w:szCs w:val="18"/>
+        </w:rPr>
+        <w:tab/>
+        <w:t xml:space="preserve">   </w:t>
+      </w:r>
+      <w:r>
+        <w:rPr>
+          <w:sz w:val="18"/>
+          <w:szCs w:val="18"/>
+        </w:rPr>
+        <w:tab/>
+      </w:r>
+      <w:r>
+        <w:rPr>
+          <w:sz w:val="18"/>
+          <w:szCs w:val="18"/>
+        </w:rPr>
+        <w:t xml:space="preserve"> </w:t>
+      </w:r>
+      <w:r>
+        <w:rPr>
+          <w:sz w:val="18"/>
+          <w:szCs w:val="18"/>
+        </w:rPr>
+        <w:tab/>
+      </w:r>
+      <w:r>
+        <w:rPr>
+          <w:b/>
+          <w:color w:val="404040" w:themeColor="text1" w:themeTint="BF"/>
+          <w:sz w:val="18"/>
+          <w:szCs w:val="18"/>
+        </w:rPr>
+        <w:t>[Spring 2016]</w:t>
       </w:r>
     </w:p>
     <w:p>
@@ -1723,101 +2013,28 @@
           <w:sz w:val="18"/>
           <w:szCs w:val="18"/>
         </w:rPr>
-        <w:t>Presented research abstract “Object Detection and Avoidance Using Hexapod Robot” at University Symposium</w:t>
-      </w:r>
-    </w:p>
-    <w:p>
-      <w:pPr>
-        <w:spacing w:after="0"/>
-        <w:ind w:left="1440" w:firstLine="720"/>
-        <w:rPr>
-          <w:b/>
-          <w:sz w:val="18"/>
-          <w:szCs w:val="18"/>
-        </w:rPr>
-      </w:pPr>
-    </w:p>
-    <w:p>
-      <w:pPr>
-        <w:spacing w:after="0"/>
-        <w:ind w:left="720" w:firstLine="720"/>
-        <w:rPr>
-          <w:sz w:val="18"/>
-          <w:szCs w:val="18"/>
-        </w:rPr>
-      </w:pPr>
-      <w:r>
-        <w:rPr>
-          <w:b/>
-          <w:sz w:val="18"/>
-          <w:szCs w:val="18"/>
-        </w:rPr>
-        <w:t xml:space="preserve">        </w:t>
-      </w:r>
-      <w:r>
-        <w:rPr>
-          <w:b/>
-          <w:sz w:val="18"/>
-          <w:szCs w:val="18"/>
-        </w:rPr>
-        <w:t xml:space="preserve">Freshman Year Navigator, </w:t>
-      </w:r>
-      <w:r>
-        <w:rPr>
-          <w:b/>
-          <w:sz w:val="18"/>
-          <w:szCs w:val="18"/>
-        </w:rPr>
-        <w:t>Center of Student Success</w:t>
-      </w:r>
-      <w:r>
-        <w:rPr>
-          <w:sz w:val="18"/>
-          <w:szCs w:val="18"/>
-        </w:rPr>
-        <w:tab/>
-      </w:r>
-      <w:r>
-        <w:rPr>
-          <w:sz w:val="18"/>
-          <w:szCs w:val="18"/>
-        </w:rPr>
-        <w:tab/>
-        <w:t xml:space="preserve">                         </w:t>
-      </w:r>
-      <w:r>
-        <w:rPr>
-          <w:sz w:val="18"/>
-          <w:szCs w:val="18"/>
-        </w:rPr>
-        <w:t xml:space="preserve">    </w:t>
-      </w:r>
-      <w:r>
-        <w:rPr>
-          <w:b/>
-          <w:color w:val="404040" w:themeColor="text1" w:themeTint="BF"/>
-          <w:sz w:val="18"/>
-          <w:szCs w:val="18"/>
-        </w:rPr>
-        <w:t xml:space="preserve">[Fall 2016 to </w:t>
-      </w:r>
-      <w:r>
-        <w:rPr>
-          <w:b/>
-          <w:color w:val="404040" w:themeColor="text1" w:themeTint="BF"/>
-          <w:sz w:val="18"/>
-          <w:szCs w:val="18"/>
-        </w:rPr>
-        <w:t>Spring 2018</w:t>
-      </w:r>
-      <w:r>
-        <w:rPr>
-          <w:b/>
-          <w:color w:val="404040" w:themeColor="text1" w:themeTint="BF"/>
-          <w:sz w:val="18"/>
-          <w:szCs w:val="18"/>
-        </w:rPr>
-        <w:t>]</w:t>
+        <w:t>Engineered</w:t>
+      </w:r>
+      <w:r>
+        <w:rPr>
+          <w:sz w:val="18"/>
+          <w:szCs w:val="18"/>
+        </w:rPr>
+        <w:t xml:space="preserve"> a hexapod robot to navigate through a maze autonomously using ultr</w:t>
+      </w:r>
+      <w:r>
+        <w:rPr>
+          <w:sz w:val="18"/>
+          <w:szCs w:val="18"/>
+        </w:rPr>
+        <w:t>a</w:t>
+      </w:r>
+      <w:r>
+        <w:rPr>
+          <w:sz w:val="18"/>
+          <w:szCs w:val="18"/>
+        </w:rPr>
+        <w:t xml:space="preserve">sonic sensors as a proof of concept for use in search and Rescue operation. </w:t>
       </w:r>
     </w:p>
     <w:p>
@@ -1838,119 +2055,7 @@
           <w:sz w:val="18"/>
           <w:szCs w:val="18"/>
         </w:rPr>
-        <w:t>Mentored</w:t>
-      </w:r>
-      <w:r>
-        <w:rPr>
-          <w:sz w:val="18"/>
-          <w:szCs w:val="18"/>
-        </w:rPr>
-        <w:t xml:space="preserve"> </w:t>
-      </w:r>
-      <w:r>
-        <w:rPr>
-          <w:sz w:val="18"/>
-          <w:szCs w:val="18"/>
-        </w:rPr>
-        <w:t>30</w:t>
-      </w:r>
-      <w:r>
-        <w:rPr>
-          <w:sz w:val="18"/>
-          <w:szCs w:val="18"/>
-        </w:rPr>
-        <w:t>0</w:t>
-      </w:r>
-      <w:r>
-        <w:rPr>
-          <w:sz w:val="18"/>
-          <w:szCs w:val="18"/>
-        </w:rPr>
-        <w:t>+</w:t>
-      </w:r>
-      <w:r>
-        <w:rPr>
-          <w:sz w:val="18"/>
-          <w:szCs w:val="18"/>
-        </w:rPr>
-        <w:t xml:space="preserve"> Freshman year students, </w:t>
-      </w:r>
-      <w:r>
-        <w:rPr>
-          <w:sz w:val="18"/>
-          <w:szCs w:val="18"/>
-        </w:rPr>
-        <w:t>served</w:t>
-      </w:r>
-      <w:r>
-        <w:rPr>
-          <w:sz w:val="18"/>
-          <w:szCs w:val="18"/>
-        </w:rPr>
-        <w:t xml:space="preserve"> as</w:t>
-      </w:r>
-      <w:r>
-        <w:rPr>
-          <w:sz w:val="18"/>
-          <w:szCs w:val="18"/>
-        </w:rPr>
-        <w:t xml:space="preserve"> a resource</w:t>
-      </w:r>
-      <w:r>
-        <w:rPr>
-          <w:sz w:val="18"/>
-          <w:szCs w:val="18"/>
-        </w:rPr>
-        <w:t xml:space="preserve"> to help</w:t>
-      </w:r>
-      <w:r>
-        <w:rPr>
-          <w:sz w:val="18"/>
-          <w:szCs w:val="18"/>
-        </w:rPr>
-        <w:t xml:space="preserve"> them </w:t>
-      </w:r>
-      <w:r>
-        <w:rPr>
-          <w:sz w:val="18"/>
-          <w:szCs w:val="18"/>
-        </w:rPr>
-        <w:t xml:space="preserve">succeed </w:t>
-      </w:r>
-      <w:r>
-        <w:rPr>
-          <w:sz w:val="18"/>
-          <w:szCs w:val="18"/>
-        </w:rPr>
-        <w:t>during their fir</w:t>
-      </w:r>
-      <w:r>
-        <w:rPr>
-          <w:sz w:val="18"/>
-          <w:szCs w:val="18"/>
-        </w:rPr>
-        <w:t>st year at state</w:t>
-      </w:r>
-      <w:r>
-        <w:rPr>
-          <w:sz w:val="18"/>
-          <w:szCs w:val="18"/>
-        </w:rPr>
-        <w:t xml:space="preserve"> academically or otherwise</w:t>
-      </w:r>
-      <w:r>
-        <w:rPr>
-          <w:sz w:val="18"/>
-          <w:szCs w:val="18"/>
-        </w:rPr>
-        <w:t xml:space="preserve"> (Basically, I was</w:t>
-      </w:r>
-      <w:r>
-        <w:rPr>
-          <w:sz w:val="18"/>
-          <w:szCs w:val="18"/>
-        </w:rPr>
-        <w:t xml:space="preserve"> a campus parent)</w:t>
+        <w:t>Presented research abstract “Object Detection and Avoidance Using Hexapod Robot” at University Symposium</w:t>
       </w:r>
     </w:p>
     <w:p>
@@ -1965,8 +2070,8 @@
         <w:rPr>
           <w:b/>
           <w:color w:val="404040" w:themeColor="text1" w:themeTint="BF"/>
-          <w:sz w:val="20"/>
-          <w:szCs w:val="20"/>
+          <w:sz w:val="18"/>
+          <w:szCs w:val="18"/>
         </w:rPr>
       </w:pPr>
       <w:r>
@@ -1995,17 +2100,19 @@
           <w:sz w:val="18"/>
           <w:szCs w:val="18"/>
         </w:rPr>
-        <w:t>ADTRAN</w:t>
-      </w:r>
-      <w:r>
-        <w:rPr>
-          <w:b/>
-          <w:color w:val="404040" w:themeColor="text1" w:themeTint="BF"/>
-          <w:sz w:val="18"/>
-          <w:szCs w:val="18"/>
-        </w:rPr>
-        <w:t xml:space="preserve"> 18</w:t>
-      </w:r>
+        <w:t xml:space="preserve">Personal Website | </w:t>
+      </w:r>
+      <w:hyperlink r:id="rId10" w:history="1">
+        <w:r>
+          <w:rPr>
+            <w:rStyle w:val="Hyperlink"/>
+            <w:b/>
+            <w:sz w:val="18"/>
+            <w:szCs w:val="18"/>
+          </w:rPr>
+          <w:t>www.anawarkar.com</w:t>
+        </w:r>
+      </w:hyperlink>
       <w:r>
         <w:rPr>
           <w:b/>
@@ -2014,24 +2121,6 @@
           <w:szCs w:val="18"/>
         </w:rPr>
         <w:t xml:space="preserve"> </w:t>
-      </w:r>
-      <w:r>
-        <w:rPr>
-          <w:b/>
-          <w:color w:val="404040" w:themeColor="text1" w:themeTint="BF"/>
-          <w:sz w:val="18"/>
-          <w:szCs w:val="18"/>
-        </w:rPr>
-        <w:t>- Hackathon</w:t>
-      </w:r>
-      <w:r>
-        <w:rPr>
-          <w:b/>
-          <w:color w:val="auto"/>
-          <w:sz w:val="20"/>
-          <w:szCs w:val="20"/>
-        </w:rPr>
-        <w:tab/>
       </w:r>
       <w:r>
         <w:rPr>
@@ -2077,25 +2166,7 @@
           <w:sz w:val="20"/>
           <w:szCs w:val="20"/>
         </w:rPr>
-        <w:t xml:space="preserve">                    </w:t>
-      </w:r>
-      <w:r>
-        <w:rPr>
-          <w:b/>
-          <w:color w:val="404040" w:themeColor="text1" w:themeTint="BF"/>
-          <w:sz w:val="20"/>
-          <w:szCs w:val="20"/>
-        </w:rPr>
-        <w:t xml:space="preserve"> </w:t>
-      </w:r>
-      <w:r>
-        <w:rPr>
-          <w:b/>
-          <w:color w:val="404040" w:themeColor="text1" w:themeTint="BF"/>
-          <w:sz w:val="20"/>
-          <w:szCs w:val="20"/>
-        </w:rPr>
-        <w:t xml:space="preserve">        </w:t>
+        <w:t xml:space="preserve">             </w:t>
       </w:r>
       <w:r>
         <w:rPr>
@@ -2125,43 +2196,34 @@
         <w:spacing w:after="0"/>
         <w:ind w:hanging="216"/>
         <w:rPr>
-          <w:b/>
-          <w:color w:val="2A7B89"/>
-          <w:sz w:val="18"/>
-          <w:szCs w:val="18"/>
-        </w:rPr>
-      </w:pPr>
-      <w:r>
-        <w:rPr>
-          <w:sz w:val="18"/>
-          <w:szCs w:val="18"/>
-        </w:rPr>
-        <w:t>Constructed a</w:t>
-      </w:r>
-      <w:r>
-        <w:rPr>
-          <w:sz w:val="18"/>
-          <w:szCs w:val="18"/>
-        </w:rPr>
-        <w:t xml:space="preserve"> java</w:t>
-      </w:r>
-      <w:r>
-        <w:rPr>
-          <w:sz w:val="18"/>
-          <w:szCs w:val="18"/>
-        </w:rPr>
-        <w:t xml:space="preserve"> Android app backed with Reinforcement Machine Learning to prioritize phone notifications </w:t>
+          <w:sz w:val="18"/>
+          <w:szCs w:val="18"/>
+        </w:rPr>
+      </w:pPr>
+      <w:r>
+        <w:rPr>
+          <w:sz w:val="18"/>
+          <w:szCs w:val="18"/>
+        </w:rPr>
+        <w:t xml:space="preserve">Deployed </w:t>
+      </w:r>
+      <w:r>
+        <w:rPr>
+          <w:sz w:val="18"/>
+          <w:szCs w:val="18"/>
+        </w:rPr>
+        <w:t xml:space="preserve">a bootstrap themed static website with HTML/CSS and a few interesting JavaScript libraries </w:t>
       </w:r>
     </w:p>
     <w:p>
       <w:pPr>
         <w:spacing w:after="0"/>
-        <w:ind w:left="1980"/>
-        <w:rPr>
-          <w:b/>
-          <w:color w:val="2A7B89"/>
-          <w:sz w:val="18"/>
-          <w:szCs w:val="18"/>
+        <w:ind w:left="216" w:hanging="216"/>
+        <w:rPr>
+          <w:b/>
+          <w:color w:val="404040" w:themeColor="text1" w:themeTint="BF"/>
+          <w:sz w:val="20"/>
+          <w:szCs w:val="20"/>
         </w:rPr>
       </w:pPr>
     </w:p>
@@ -2172,18 +2234,36 @@
         <w:rPr>
           <w:b/>
           <w:color w:val="404040" w:themeColor="text1" w:themeTint="BF"/>
-          <w:sz w:val="18"/>
-          <w:szCs w:val="18"/>
-        </w:rPr>
-      </w:pPr>
-      <w:r>
-        <w:rPr>
-          <w:b/>
-          <w:color w:val="404040" w:themeColor="text1" w:themeTint="BF"/>
-          <w:sz w:val="18"/>
-          <w:szCs w:val="18"/>
-        </w:rPr>
-        <w:t>Crimson Hacks</w:t>
+          <w:sz w:val="20"/>
+          <w:szCs w:val="20"/>
+        </w:rPr>
+      </w:pPr>
+      <w:r>
+        <w:rPr>
+          <w:b/>
+          <w:color w:val="404040" w:themeColor="text1" w:themeTint="BF"/>
+          <w:sz w:val="18"/>
+          <w:szCs w:val="18"/>
+        </w:rPr>
+        <w:t>NOTIFY APP | A</w:t>
+      </w:r>
+      <w:r>
+        <w:rPr>
+          <w:b/>
+          <w:color w:val="404040" w:themeColor="text1" w:themeTint="BF"/>
+          <w:sz w:val="18"/>
+          <w:szCs w:val="18"/>
+        </w:rPr>
+        <w:t>DTRAN</w:t>
+      </w:r>
+      <w:r>
+        <w:rPr>
+          <w:b/>
+          <w:color w:val="404040" w:themeColor="text1" w:themeTint="BF"/>
+          <w:sz w:val="18"/>
+          <w:szCs w:val="18"/>
+        </w:rPr>
+        <w:t xml:space="preserve"> 18</w:t>
       </w:r>
       <w:r>
         <w:rPr>
@@ -2202,15 +2282,6 @@
           <w:szCs w:val="18"/>
         </w:rPr>
         <w:t>- Hackathon</w:t>
-      </w:r>
-      <w:r>
-        <w:rPr>
-          <w:b/>
-          <w:color w:val="auto"/>
-          <w:sz w:val="20"/>
-          <w:szCs w:val="20"/>
-        </w:rPr>
-        <w:tab/>
       </w:r>
       <w:r>
         <w:rPr>
@@ -2274,16 +2345,16 @@
           <w:sz w:val="20"/>
           <w:szCs w:val="20"/>
         </w:rPr>
-        <w:t xml:space="preserve">           </w:t>
-      </w:r>
-      <w:r>
-        <w:rPr>
-          <w:b/>
-          <w:color w:val="404040" w:themeColor="text1" w:themeTint="BF"/>
-          <w:sz w:val="18"/>
-          <w:szCs w:val="18"/>
-        </w:rPr>
-        <w:t>[Spring 2018</w:t>
+        <w:t xml:space="preserve">        </w:t>
+      </w:r>
+      <w:r>
+        <w:rPr>
+          <w:b/>
+          <w:color w:val="404040" w:themeColor="text1" w:themeTint="BF"/>
+          <w:sz w:val="18"/>
+          <w:szCs w:val="18"/>
+        </w:rPr>
+        <w:t>[Summer 2018</w:t>
       </w:r>
       <w:r>
         <w:rPr>
@@ -2304,16 +2375,165 @@
         <w:spacing w:after="0"/>
         <w:ind w:hanging="216"/>
         <w:rPr>
-          <w:sz w:val="18"/>
-          <w:szCs w:val="18"/>
-        </w:rPr>
-      </w:pPr>
-      <w:r>
-        <w:rPr>
-          <w:sz w:val="18"/>
-          <w:szCs w:val="18"/>
-        </w:rPr>
-        <w:t>Built a smart speech-enabled assistant "Financial Voice" for blind people for managing finance budget</w:t>
+          <w:b/>
+          <w:color w:val="2A7B89"/>
+          <w:sz w:val="18"/>
+          <w:szCs w:val="18"/>
+        </w:rPr>
+      </w:pPr>
+      <w:r>
+        <w:rPr>
+          <w:sz w:val="18"/>
+          <w:szCs w:val="18"/>
+        </w:rPr>
+        <w:t>Constructed a</w:t>
+      </w:r>
+      <w:r>
+        <w:rPr>
+          <w:sz w:val="18"/>
+          <w:szCs w:val="18"/>
+        </w:rPr>
+        <w:t xml:space="preserve"> java</w:t>
+      </w:r>
+      <w:r>
+        <w:rPr>
+          <w:sz w:val="18"/>
+          <w:szCs w:val="18"/>
+        </w:rPr>
+        <w:t xml:space="preserve"> Android app backed with Reinforcement Machine Learning to prioritize phone notifications </w:t>
+      </w:r>
+    </w:p>
+    <w:p>
+      <w:pPr>
+        <w:spacing w:after="0"/>
+        <w:ind w:left="1980"/>
+        <w:rPr>
+          <w:b/>
+          <w:color w:val="2A7B89"/>
+          <w:sz w:val="18"/>
+          <w:szCs w:val="18"/>
+        </w:rPr>
+      </w:pPr>
+    </w:p>
+    <w:p>
+      <w:pPr>
+        <w:spacing w:after="0"/>
+        <w:ind w:left="1260" w:firstLine="504"/>
+        <w:rPr>
+          <w:b/>
+          <w:color w:val="404040" w:themeColor="text1" w:themeTint="BF"/>
+          <w:sz w:val="18"/>
+          <w:szCs w:val="18"/>
+        </w:rPr>
+      </w:pPr>
+      <w:r>
+        <w:rPr>
+          <w:b/>
+          <w:color w:val="404040" w:themeColor="text1" w:themeTint="BF"/>
+          <w:sz w:val="18"/>
+          <w:szCs w:val="18"/>
+        </w:rPr>
+        <w:t xml:space="preserve">FINANACIAL VOICE | </w:t>
+      </w:r>
+      <w:r>
+        <w:rPr>
+          <w:b/>
+          <w:color w:val="404040" w:themeColor="text1" w:themeTint="BF"/>
+          <w:sz w:val="18"/>
+          <w:szCs w:val="18"/>
+        </w:rPr>
+        <w:t>Crimson Hacks</w:t>
+      </w:r>
+      <w:r>
+        <w:rPr>
+          <w:b/>
+          <w:color w:val="404040" w:themeColor="text1" w:themeTint="BF"/>
+          <w:sz w:val="18"/>
+          <w:szCs w:val="18"/>
+        </w:rPr>
+        <w:t xml:space="preserve"> </w:t>
+      </w:r>
+      <w:r>
+        <w:rPr>
+          <w:b/>
+          <w:color w:val="404040" w:themeColor="text1" w:themeTint="BF"/>
+          <w:sz w:val="18"/>
+          <w:szCs w:val="18"/>
+        </w:rPr>
+        <w:t>- Hackathon</w:t>
+      </w:r>
+      <w:r>
+        <w:rPr>
+          <w:b/>
+          <w:color w:val="auto"/>
+          <w:sz w:val="20"/>
+          <w:szCs w:val="20"/>
+        </w:rPr>
+        <w:tab/>
+      </w:r>
+      <w:r>
+        <w:rPr>
+          <w:b/>
+          <w:color w:val="auto"/>
+          <w:sz w:val="20"/>
+          <w:szCs w:val="20"/>
+        </w:rPr>
+        <w:tab/>
+        <w:t xml:space="preserve">                         </w:t>
+      </w:r>
+      <w:r>
+        <w:rPr>
+          <w:b/>
+          <w:color w:val="auto"/>
+          <w:sz w:val="20"/>
+          <w:szCs w:val="20"/>
+        </w:rPr>
+        <w:tab/>
+      </w:r>
+      <w:r>
+        <w:rPr>
+          <w:b/>
+          <w:color w:val="404040" w:themeColor="text1" w:themeTint="BF"/>
+          <w:sz w:val="20"/>
+          <w:szCs w:val="20"/>
+        </w:rPr>
+        <w:t xml:space="preserve">                    </w:t>
+      </w:r>
+      <w:r>
+        <w:rPr>
+          <w:b/>
+          <w:color w:val="404040" w:themeColor="text1" w:themeTint="BF"/>
+          <w:sz w:val="20"/>
+          <w:szCs w:val="20"/>
+        </w:rPr>
+        <w:t xml:space="preserve"> </w:t>
+      </w:r>
+      <w:r>
+        <w:rPr>
+          <w:b/>
+          <w:color w:val="404040" w:themeColor="text1" w:themeTint="BF"/>
+          <w:sz w:val="20"/>
+          <w:szCs w:val="20"/>
+        </w:rPr>
+        <w:t xml:space="preserve">           </w:t>
+      </w:r>
+      <w:r>
+        <w:rPr>
+          <w:b/>
+          <w:color w:val="404040" w:themeColor="text1" w:themeTint="BF"/>
+          <w:sz w:val="18"/>
+          <w:szCs w:val="18"/>
+        </w:rPr>
+        <w:t>[Spring 2018</w:t>
+      </w:r>
+      <w:r>
+        <w:rPr>
+          <w:b/>
+          <w:color w:val="404040" w:themeColor="text1" w:themeTint="BF"/>
+          <w:sz w:val="18"/>
+          <w:szCs w:val="18"/>
+        </w:rPr>
+        <w:t>]</w:t>
       </w:r>
     </w:p>
     <w:p>
@@ -2334,208 +2554,35 @@
           <w:sz w:val="18"/>
           <w:szCs w:val="18"/>
         </w:rPr>
-        <w:t>Integrated</w:t>
-      </w:r>
-      <w:r>
-        <w:rPr>
-          <w:sz w:val="18"/>
-          <w:szCs w:val="18"/>
-          <w:shd w:val="clear" w:color="auto" w:fill="F3F6F8"/>
-        </w:rPr>
-        <w:t xml:space="preserve"> </w:t>
-      </w:r>
-      <w:r>
-        <w:rPr>
-          <w:sz w:val="18"/>
-          <w:szCs w:val="18"/>
-        </w:rPr>
-        <w:t>M</w:t>
-      </w:r>
-      <w:r>
-        <w:rPr>
-          <w:sz w:val="18"/>
-          <w:szCs w:val="18"/>
-        </w:rPr>
-        <w:t xml:space="preserve">achine </w:t>
-      </w:r>
-      <w:r>
-        <w:rPr>
-          <w:sz w:val="18"/>
-          <w:szCs w:val="18"/>
-        </w:rPr>
-        <w:t>L</w:t>
-      </w:r>
-      <w:r>
-        <w:rPr>
-          <w:sz w:val="18"/>
-          <w:szCs w:val="18"/>
-        </w:rPr>
-        <w:t>earning algorithm in the backend with python</w:t>
-      </w:r>
-      <w:r>
-        <w:rPr>
-          <w:sz w:val="18"/>
-          <w:szCs w:val="18"/>
-        </w:rPr>
-        <w:t xml:space="preserve"> to make stock trade recommendations</w:t>
-      </w:r>
-      <w:r>
-        <w:rPr>
-          <w:shd w:val="clear" w:color="auto" w:fill="F3F6F8"/>
-        </w:rPr>
-        <w:t xml:space="preserve"> </w:t>
-      </w:r>
-    </w:p>
-    <w:p>
-      <w:pPr>
-        <w:spacing w:after="0"/>
-        <w:ind w:left="1980"/>
-        <w:rPr>
-          <w:b/>
-          <w:color w:val="2A7B89"/>
-          <w:sz w:val="20"/>
-          <w:szCs w:val="20"/>
-        </w:rPr>
-      </w:pPr>
-    </w:p>
-    <w:p>
-      <w:pPr>
-        <w:spacing w:after="0"/>
-        <w:ind w:left="1260" w:firstLine="504"/>
-        <w:rPr>
-          <w:b/>
-          <w:color w:val="404040" w:themeColor="text1" w:themeTint="BF"/>
-          <w:sz w:val="20"/>
-          <w:szCs w:val="20"/>
-        </w:rPr>
-      </w:pPr>
-      <w:r>
-        <w:rPr>
-          <w:b/>
-          <w:color w:val="404040" w:themeColor="text1" w:themeTint="BF"/>
-          <w:sz w:val="18"/>
-          <w:szCs w:val="18"/>
-        </w:rPr>
-        <w:t>Hack State</w:t>
-      </w:r>
-      <w:r>
-        <w:rPr>
-          <w:b/>
-          <w:color w:val="404040" w:themeColor="text1" w:themeTint="BF"/>
-          <w:sz w:val="18"/>
-          <w:szCs w:val="18"/>
-        </w:rPr>
-        <w:t xml:space="preserve"> </w:t>
-      </w:r>
-      <w:r>
-        <w:rPr>
-          <w:b/>
-          <w:color w:val="404040" w:themeColor="text1" w:themeTint="BF"/>
-          <w:sz w:val="18"/>
-          <w:szCs w:val="18"/>
-        </w:rPr>
-        <w:t xml:space="preserve">- </w:t>
-      </w:r>
-      <w:r>
-        <w:rPr>
-          <w:b/>
-          <w:color w:val="404040" w:themeColor="text1" w:themeTint="BF"/>
-          <w:sz w:val="18"/>
-          <w:szCs w:val="18"/>
-        </w:rPr>
-        <w:t>Hackathon, (1</w:t>
-      </w:r>
-      <w:r>
-        <w:rPr>
-          <w:b/>
-          <w:color w:val="404040" w:themeColor="text1" w:themeTint="BF"/>
-          <w:sz w:val="18"/>
-          <w:szCs w:val="18"/>
-          <w:vertAlign w:val="superscript"/>
-        </w:rPr>
-        <w:t>st</w:t>
-      </w:r>
-      <w:r>
-        <w:rPr>
-          <w:b/>
-          <w:color w:val="404040" w:themeColor="text1" w:themeTint="BF"/>
-          <w:sz w:val="18"/>
-          <w:szCs w:val="18"/>
-        </w:rPr>
-        <w:t xml:space="preserve"> place)</w:t>
-      </w:r>
-      <w:r>
-        <w:rPr>
-          <w:b/>
-          <w:color w:val="auto"/>
-          <w:sz w:val="20"/>
-          <w:szCs w:val="20"/>
-        </w:rPr>
-        <w:tab/>
-      </w:r>
-      <w:r>
-        <w:rPr>
-          <w:b/>
-          <w:color w:val="auto"/>
-          <w:sz w:val="20"/>
-          <w:szCs w:val="20"/>
-        </w:rPr>
-        <w:tab/>
-      </w:r>
-      <w:r>
-        <w:rPr>
-          <w:b/>
-          <w:color w:val="auto"/>
-          <w:sz w:val="20"/>
-          <w:szCs w:val="20"/>
-        </w:rPr>
-        <w:tab/>
-      </w:r>
-      <w:r>
-        <w:rPr>
-          <w:b/>
-          <w:color w:val="auto"/>
-          <w:sz w:val="20"/>
-          <w:szCs w:val="20"/>
-        </w:rPr>
-        <w:tab/>
-        <w:t xml:space="preserve">                         </w:t>
-      </w:r>
-      <w:r>
-        <w:rPr>
-          <w:b/>
-          <w:color w:val="auto"/>
-          <w:sz w:val="20"/>
-          <w:szCs w:val="20"/>
-        </w:rPr>
-        <w:tab/>
-      </w:r>
-      <w:r>
-        <w:rPr>
-          <w:b/>
-          <w:color w:val="404040" w:themeColor="text1" w:themeTint="BF"/>
-          <w:sz w:val="20"/>
-          <w:szCs w:val="20"/>
-        </w:rPr>
-        <w:t xml:space="preserve">                    </w:t>
-      </w:r>
-      <w:r>
-        <w:rPr>
-          <w:b/>
-          <w:color w:val="404040" w:themeColor="text1" w:themeTint="BF"/>
-          <w:sz w:val="20"/>
-          <w:szCs w:val="20"/>
-        </w:rPr>
-        <w:t xml:space="preserve"> </w:t>
-      </w:r>
-      <w:r>
-        <w:rPr>
-          <w:b/>
-          <w:color w:val="404040" w:themeColor="text1" w:themeTint="BF"/>
-          <w:sz w:val="18"/>
-          <w:szCs w:val="18"/>
-        </w:rPr>
-        <w:t>[Fall 2017]</w:t>
+        <w:t xml:space="preserve">Built a smart speech-enabled assistant </w:t>
+      </w:r>
+      <w:r>
+        <w:rPr>
+          <w:sz w:val="18"/>
+          <w:szCs w:val="18"/>
+        </w:rPr>
+        <w:t>to help</w:t>
+      </w:r>
+      <w:r>
+        <w:rPr>
+          <w:sz w:val="18"/>
+          <w:szCs w:val="18"/>
+        </w:rPr>
+        <w:t xml:space="preserve"> blind people </w:t>
+      </w:r>
+      <w:r>
+        <w:rPr>
+          <w:sz w:val="18"/>
+          <w:szCs w:val="18"/>
+        </w:rPr>
+        <w:t>manage</w:t>
+      </w:r>
+      <w:r>
+        <w:rPr>
+          <w:sz w:val="18"/>
+          <w:szCs w:val="18"/>
+        </w:rPr>
+        <w:t xml:space="preserve"> finance budget</w:t>
       </w:r>
     </w:p>
     <w:p>
@@ -2556,7 +2603,236 @@
           <w:sz w:val="18"/>
           <w:szCs w:val="18"/>
         </w:rPr>
-        <w:t>Unified the MYO Armband and MYOduino API to wirelessly manipulate the mini scaled construction crane in Arduino with C++ by using hand gestures</w:t>
+        <w:t>Integrated</w:t>
+      </w:r>
+      <w:r>
+        <w:rPr>
+          <w:sz w:val="18"/>
+          <w:szCs w:val="18"/>
+          <w:shd w:val="clear" w:color="auto" w:fill="F3F6F8"/>
+        </w:rPr>
+        <w:t xml:space="preserve"> </w:t>
+      </w:r>
+      <w:r>
+        <w:rPr>
+          <w:sz w:val="18"/>
+          <w:szCs w:val="18"/>
+        </w:rPr>
+        <w:t>M</w:t>
+      </w:r>
+      <w:r>
+        <w:rPr>
+          <w:sz w:val="18"/>
+          <w:szCs w:val="18"/>
+        </w:rPr>
+        <w:t xml:space="preserve">achine </w:t>
+      </w:r>
+      <w:r>
+        <w:rPr>
+          <w:sz w:val="18"/>
+          <w:szCs w:val="18"/>
+        </w:rPr>
+        <w:t>L</w:t>
+      </w:r>
+      <w:r>
+        <w:rPr>
+          <w:sz w:val="18"/>
+          <w:szCs w:val="18"/>
+        </w:rPr>
+        <w:t xml:space="preserve">earning </w:t>
+      </w:r>
+      <w:r>
+        <w:rPr>
+          <w:sz w:val="18"/>
+          <w:szCs w:val="18"/>
+        </w:rPr>
+        <w:t xml:space="preserve"> SVR </w:t>
+      </w:r>
+      <w:r>
+        <w:rPr>
+          <w:sz w:val="18"/>
+          <w:szCs w:val="18"/>
+        </w:rPr>
+        <w:t xml:space="preserve">algorithm </w:t>
+      </w:r>
+      <w:r>
+        <w:rPr>
+          <w:sz w:val="18"/>
+          <w:szCs w:val="18"/>
+        </w:rPr>
+        <w:t>python</w:t>
+      </w:r>
+      <w:r>
+        <w:rPr>
+          <w:sz w:val="18"/>
+          <w:szCs w:val="18"/>
+        </w:rPr>
+        <w:t xml:space="preserve"> backend </w:t>
+      </w:r>
+      <w:r>
+        <w:rPr>
+          <w:sz w:val="18"/>
+          <w:szCs w:val="18"/>
+        </w:rPr>
+        <w:t>to make stock trade recommendations</w:t>
+      </w:r>
+      <w:r>
+        <w:rPr>
+          <w:shd w:val="clear" w:color="auto" w:fill="F3F6F8"/>
+        </w:rPr>
+        <w:t xml:space="preserve"> </w:t>
+      </w:r>
+    </w:p>
+    <w:p>
+      <w:pPr>
+        <w:spacing w:after="0"/>
+        <w:ind w:left="1980"/>
+        <w:rPr>
+          <w:b/>
+          <w:color w:val="2A7B89"/>
+          <w:sz w:val="20"/>
+          <w:szCs w:val="20"/>
+        </w:rPr>
+      </w:pPr>
+    </w:p>
+    <w:p>
+      <w:pPr>
+        <w:spacing w:after="0"/>
+        <w:ind w:left="1260" w:firstLine="504"/>
+        <w:rPr>
+          <w:b/>
+          <w:color w:val="404040" w:themeColor="text1" w:themeTint="BF"/>
+          <w:sz w:val="20"/>
+          <w:szCs w:val="20"/>
+        </w:rPr>
+      </w:pPr>
+      <w:r>
+        <w:rPr>
+          <w:b/>
+          <w:color w:val="404040" w:themeColor="text1" w:themeTint="BF"/>
+          <w:sz w:val="18"/>
+          <w:szCs w:val="18"/>
+        </w:rPr>
+        <w:t>Hack State</w:t>
+      </w:r>
+      <w:r>
+        <w:rPr>
+          <w:b/>
+          <w:color w:val="404040" w:themeColor="text1" w:themeTint="BF"/>
+          <w:sz w:val="18"/>
+          <w:szCs w:val="18"/>
+        </w:rPr>
+        <w:t xml:space="preserve"> </w:t>
+      </w:r>
+      <w:r>
+        <w:rPr>
+          <w:b/>
+          <w:color w:val="404040" w:themeColor="text1" w:themeTint="BF"/>
+          <w:sz w:val="18"/>
+          <w:szCs w:val="18"/>
+        </w:rPr>
+        <w:t xml:space="preserve">- </w:t>
+      </w:r>
+      <w:r>
+        <w:rPr>
+          <w:b/>
+          <w:color w:val="404040" w:themeColor="text1" w:themeTint="BF"/>
+          <w:sz w:val="18"/>
+          <w:szCs w:val="18"/>
+        </w:rPr>
+        <w:t>Hackathon, (1</w:t>
+      </w:r>
+      <w:r>
+        <w:rPr>
+          <w:b/>
+          <w:color w:val="404040" w:themeColor="text1" w:themeTint="BF"/>
+          <w:sz w:val="18"/>
+          <w:szCs w:val="18"/>
+          <w:vertAlign w:val="superscript"/>
+        </w:rPr>
+        <w:t>st</w:t>
+      </w:r>
+      <w:r>
+        <w:rPr>
+          <w:b/>
+          <w:color w:val="404040" w:themeColor="text1" w:themeTint="BF"/>
+          <w:sz w:val="18"/>
+          <w:szCs w:val="18"/>
+        </w:rPr>
+        <w:t xml:space="preserve"> place)</w:t>
+      </w:r>
+      <w:r>
+        <w:rPr>
+          <w:b/>
+          <w:color w:val="auto"/>
+          <w:sz w:val="20"/>
+          <w:szCs w:val="20"/>
+        </w:rPr>
+        <w:tab/>
+      </w:r>
+      <w:r>
+        <w:rPr>
+          <w:b/>
+          <w:color w:val="auto"/>
+          <w:sz w:val="20"/>
+          <w:szCs w:val="20"/>
+        </w:rPr>
+        <w:tab/>
+      </w:r>
+      <w:r>
+        <w:rPr>
+          <w:b/>
+          <w:color w:val="auto"/>
+          <w:sz w:val="20"/>
+          <w:szCs w:val="20"/>
+        </w:rPr>
+        <w:tab/>
+      </w:r>
+      <w:r>
+        <w:rPr>
+          <w:b/>
+          <w:color w:val="auto"/>
+          <w:sz w:val="20"/>
+          <w:szCs w:val="20"/>
+        </w:rPr>
+        <w:tab/>
+        <w:t xml:space="preserve">                         </w:t>
+      </w:r>
+      <w:r>
+        <w:rPr>
+          <w:b/>
+          <w:color w:val="auto"/>
+          <w:sz w:val="20"/>
+          <w:szCs w:val="20"/>
+        </w:rPr>
+        <w:tab/>
+      </w:r>
+      <w:r>
+        <w:rPr>
+          <w:b/>
+          <w:color w:val="404040" w:themeColor="text1" w:themeTint="BF"/>
+          <w:sz w:val="20"/>
+          <w:szCs w:val="20"/>
+        </w:rPr>
+        <w:t xml:space="preserve">                    </w:t>
+      </w:r>
+      <w:r>
+        <w:rPr>
+          <w:b/>
+          <w:color w:val="404040" w:themeColor="text1" w:themeTint="BF"/>
+          <w:sz w:val="20"/>
+          <w:szCs w:val="20"/>
+        </w:rPr>
+        <w:t xml:space="preserve"> </w:t>
+      </w:r>
+      <w:r>
+        <w:rPr>
+          <w:b/>
+          <w:color w:val="404040" w:themeColor="text1" w:themeTint="BF"/>
+          <w:sz w:val="18"/>
+          <w:szCs w:val="18"/>
+        </w:rPr>
+        <w:t>[Fall 2017]</w:t>
       </w:r>
     </w:p>
     <w:p>
@@ -2577,6 +2853,27 @@
           <w:sz w:val="18"/>
           <w:szCs w:val="18"/>
         </w:rPr>
+        <w:t>Unified the MYO Armband and MYOduino API to wirelessly manipulate the mini scaled construction crane in Arduino with C++ by using hand gestures</w:t>
+      </w:r>
+    </w:p>
+    <w:p>
+      <w:pPr>
+        <w:numPr>
+          <w:ilvl w:val="0"/>
+          <w:numId w:val="1"/>
+        </w:numPr>
+        <w:spacing w:after="0"/>
+        <w:ind w:hanging="216"/>
+        <w:rPr>
+          <w:sz w:val="18"/>
+          <w:szCs w:val="18"/>
+        </w:rPr>
+      </w:pPr>
+      <w:r>
+        <w:rPr>
+          <w:sz w:val="18"/>
+          <w:szCs w:val="18"/>
+        </w:rPr>
         <w:t>Placed 1</w:t>
       </w:r>
       <w:r>
@@ -2599,7 +2896,7 @@
           <w:sz w:val="18"/>
           <w:szCs w:val="18"/>
         </w:rPr>
-        <w:t>first hackathon powered by MLH.</w:t>
+        <w:t>first hackathon powered by MLH</w:t>
       </w:r>
     </w:p>
     <w:p>
@@ -2616,246 +2913,52 @@
     <w:p>
       <w:pPr>
         <w:spacing w:after="0"/>
-        <w:ind w:left="1044" w:firstLine="720"/>
-        <w:rPr>
-          <w:b/>
-          <w:color w:val="404040" w:themeColor="text1" w:themeTint="BF"/>
-          <w:sz w:val="18"/>
-          <w:szCs w:val="18"/>
-        </w:rPr>
-      </w:pPr>
-      <w:r>
-        <w:rPr>
-          <w:b/>
-          <w:sz w:val="18"/>
-          <w:szCs w:val="18"/>
-        </w:rPr>
-        <w:t>Snake Game</w:t>
-      </w:r>
-      <w:r>
-        <w:rPr>
-          <w:b/>
-          <w:sz w:val="18"/>
-          <w:szCs w:val="18"/>
-        </w:rPr>
-        <w:t xml:space="preserve">: </w:t>
-      </w:r>
-      <w:r>
-        <w:rPr>
-          <w:sz w:val="18"/>
-          <w:szCs w:val="18"/>
-        </w:rPr>
-        <w:t>Competed to build</w:t>
-      </w:r>
-      <w:r>
-        <w:rPr>
-          <w:sz w:val="18"/>
-          <w:szCs w:val="18"/>
-        </w:rPr>
-        <w:t xml:space="preserve"> a</w:t>
-      </w:r>
-      <w:r>
-        <w:rPr>
-          <w:sz w:val="18"/>
-          <w:szCs w:val="18"/>
-        </w:rPr>
-        <w:t xml:space="preserve"> console based </w:t>
-      </w:r>
-      <w:r>
-        <w:rPr>
-          <w:sz w:val="18"/>
-          <w:szCs w:val="18"/>
-        </w:rPr>
-        <w:t xml:space="preserve">popular snake game in C++ within 45 </w:t>
-      </w:r>
-      <w:r>
-        <w:rPr>
-          <w:sz w:val="18"/>
-          <w:szCs w:val="18"/>
-        </w:rPr>
-        <w:t>MINS</w:t>
-      </w:r>
-      <w:r>
-        <w:rPr>
-          <w:color w:val="404040" w:themeColor="text1" w:themeTint="BF"/>
-          <w:sz w:val="18"/>
-          <w:szCs w:val="18"/>
+        <w:rPr>
+          <w:b/>
+          <w:color w:val="2A7B89"/>
+          <w:sz w:val="20"/>
+          <w:szCs w:val="20"/>
+        </w:rPr>
+      </w:pPr>
+      <w:r>
+        <w:rPr>
+          <w:b/>
+          <w:color w:val="2A7B89"/>
+          <w:sz w:val="20"/>
+          <w:szCs w:val="20"/>
+        </w:rPr>
+        <w:t xml:space="preserve">OTHER </w:t>
+      </w:r>
+      <w:r>
+        <w:rPr>
+          <w:b/>
+          <w:color w:val="2A7B89"/>
+          <w:sz w:val="20"/>
+          <w:szCs w:val="20"/>
         </w:rPr>
         <w:tab/>
-        <w:t xml:space="preserve"> </w:t>
-      </w:r>
-      <w:r>
-        <w:rPr>
-          <w:color w:val="404040" w:themeColor="text1" w:themeTint="BF"/>
-          <w:sz w:val="18"/>
-          <w:szCs w:val="18"/>
-        </w:rPr>
-        <w:t xml:space="preserve">     </w:t>
-      </w:r>
-      <w:r>
-        <w:rPr>
-          <w:b/>
-          <w:color w:val="404040" w:themeColor="text1" w:themeTint="BF"/>
-          <w:sz w:val="18"/>
-          <w:szCs w:val="18"/>
-        </w:rPr>
-        <w:t>[Fall 2017]</w:t>
-      </w:r>
-    </w:p>
-    <w:p>
-      <w:pPr>
-        <w:spacing w:after="0"/>
-        <w:ind w:left="1044" w:firstLine="720"/>
-        <w:rPr>
-          <w:sz w:val="18"/>
-          <w:szCs w:val="18"/>
-        </w:rPr>
-      </w:pPr>
-    </w:p>
-    <w:p>
-      <w:pPr>
-        <w:spacing w:after="0"/>
-        <w:ind w:left="1044" w:firstLine="720"/>
-        <w:rPr>
-          <w:b/>
-          <w:sz w:val="18"/>
-          <w:szCs w:val="18"/>
-        </w:rPr>
-      </w:pPr>
-      <w:r>
-        <w:rPr>
-          <w:b/>
-          <w:sz w:val="18"/>
-          <w:szCs w:val="18"/>
-        </w:rPr>
-        <w:t>R</w:t>
-      </w:r>
-      <w:r>
-        <w:rPr>
-          <w:b/>
-          <w:sz w:val="18"/>
-          <w:szCs w:val="18"/>
-        </w:rPr>
-        <w:t xml:space="preserve">ed-Box Movie Software Features                                                          </w:t>
-      </w:r>
-      <w:r>
-        <w:rPr>
-          <w:sz w:val="18"/>
-          <w:szCs w:val="18"/>
+      </w:r>
+      <w:r>
+        <w:rPr>
+          <w:b/>
+          <w:color w:val="2A7B89"/>
+          <w:sz w:val="20"/>
+          <w:szCs w:val="20"/>
         </w:rPr>
         <w:tab/>
-        <w:t xml:space="preserve">                           </w:t>
-      </w:r>
-      <w:r>
-        <w:rPr>
-          <w:sz w:val="18"/>
-          <w:szCs w:val="18"/>
-        </w:rPr>
-        <w:tab/>
-      </w:r>
-      <w:r>
-        <w:rPr>
-          <w:sz w:val="18"/>
-          <w:szCs w:val="18"/>
-        </w:rPr>
-        <w:tab/>
-        <w:t xml:space="preserve">     </w:t>
-      </w:r>
-      <w:r>
-        <w:rPr>
-          <w:sz w:val="18"/>
-          <w:szCs w:val="18"/>
-        </w:rPr>
-        <w:t xml:space="preserve"> </w:t>
-      </w:r>
-      <w:r>
-        <w:rPr>
-          <w:b/>
-          <w:color w:val="404040" w:themeColor="text1" w:themeTint="BF"/>
-          <w:sz w:val="18"/>
-          <w:szCs w:val="18"/>
-        </w:rPr>
-        <w:t>[Fall 2016]</w:t>
-      </w:r>
-    </w:p>
-    <w:p>
-      <w:pPr>
-        <w:ind w:left="1044" w:firstLine="720"/>
-        <w:rPr>
-          <w:sz w:val="18"/>
-          <w:szCs w:val="18"/>
-        </w:rPr>
-      </w:pPr>
-      <w:r>
-        <w:rPr>
-          <w:sz w:val="18"/>
-          <w:szCs w:val="18"/>
-        </w:rPr>
-        <w:t>Created a Red Box movie station UI in C++ and integrated BST system with IMDb database in</w:t>
-      </w:r>
-      <w:r>
-        <w:rPr>
-          <w:sz w:val="18"/>
-          <w:szCs w:val="18"/>
-        </w:rPr>
-        <w:t xml:space="preserve"> backend</w:t>
-      </w:r>
-    </w:p>
-    <w:p>
-      <w:pPr>
-        <w:spacing w:after="0"/>
-        <w:ind w:left="1044" w:firstLine="720"/>
-        <w:rPr>
-          <w:sz w:val="18"/>
-          <w:szCs w:val="18"/>
-        </w:rPr>
-      </w:pPr>
-      <w:r>
-        <w:rPr>
-          <w:b/>
-          <w:sz w:val="18"/>
-          <w:szCs w:val="18"/>
-        </w:rPr>
-        <w:t>Cheat card Game</w:t>
-      </w:r>
-      <w:r>
-        <w:rPr>
-          <w:b/>
-          <w:sz w:val="18"/>
-          <w:szCs w:val="18"/>
-        </w:rPr>
-        <w:t xml:space="preserve">: </w:t>
-      </w:r>
-      <w:r>
-        <w:rPr>
-          <w:sz w:val="18"/>
-          <w:szCs w:val="18"/>
-        </w:rPr>
-        <w:t>Created the Cheat Card game</w:t>
-      </w:r>
-      <w:r>
-        <w:rPr>
-          <w:sz w:val="18"/>
-          <w:szCs w:val="18"/>
-        </w:rPr>
-        <w:t xml:space="preserve"> in python for 2 or more users</w:t>
-      </w:r>
-      <w:r>
-        <w:rPr>
-          <w:sz w:val="18"/>
-          <w:szCs w:val="18"/>
-        </w:rPr>
-        <w:t xml:space="preserve">               </w:t>
-      </w:r>
-      <w:r>
-        <w:rPr>
-          <w:sz w:val="18"/>
-          <w:szCs w:val="18"/>
-        </w:rPr>
-        <w:t xml:space="preserve">              </w:t>
-      </w:r>
-      <w:r>
-        <w:rPr>
+        <w:t xml:space="preserve">       </w:t>
+      </w:r>
+      <w:r>
+        <w:rPr>
+          <w:b/>
+          <w:sz w:val="18"/>
+          <w:szCs w:val="18"/>
+        </w:rPr>
+        <w:t>Snake Game | Red-Box Movie Software Features | Cheat card Game</w:t>
+      </w:r>
+      <w:r>
+        <w:rPr>
+          <w:color w:val="404040" w:themeColor="text1" w:themeTint="BF"/>
           <w:sz w:val="18"/>
           <w:szCs w:val="18"/>
         </w:rPr>
@@ -2864,35 +2967,68 @@
       </w:r>
       <w:r>
         <w:rPr>
-          <w:b/>
-          <w:color w:val="404040" w:themeColor="text1" w:themeTint="BF"/>
-          <w:sz w:val="18"/>
-          <w:szCs w:val="18"/>
-        </w:rPr>
-        <w:t>[Fall 2015]</w:t>
+          <w:color w:val="404040" w:themeColor="text1" w:themeTint="BF"/>
+          <w:sz w:val="18"/>
+          <w:szCs w:val="18"/>
+        </w:rPr>
+        <w:tab/>
+      </w:r>
+      <w:r>
+        <w:rPr>
+          <w:color w:val="404040" w:themeColor="text1" w:themeTint="BF"/>
+          <w:sz w:val="18"/>
+          <w:szCs w:val="18"/>
+        </w:rPr>
+        <w:tab/>
+        <w:t xml:space="preserve">          </w:t>
+      </w:r>
+      <w:r>
+        <w:rPr>
+          <w:b/>
+          <w:color w:val="404040" w:themeColor="text1" w:themeTint="BF"/>
+          <w:sz w:val="18"/>
+          <w:szCs w:val="18"/>
+        </w:rPr>
+        <w:t xml:space="preserve">[Fall </w:t>
+      </w:r>
+      <w:r>
+        <w:rPr>
+          <w:b/>
+          <w:color w:val="404040" w:themeColor="text1" w:themeTint="BF"/>
+          <w:sz w:val="18"/>
+          <w:szCs w:val="18"/>
+        </w:rPr>
+        <w:t xml:space="preserve">2015 - </w:t>
+      </w:r>
+      <w:r>
+        <w:rPr>
+          <w:b/>
+          <w:color w:val="404040" w:themeColor="text1" w:themeTint="BF"/>
+          <w:sz w:val="18"/>
+          <w:szCs w:val="18"/>
+        </w:rPr>
+        <w:t>2017]</w:t>
       </w:r>
     </w:p>
     <w:p>
       <w:pPr>
         <w:spacing w:after="0"/>
-        <w:ind w:left="2160" w:hanging="2160"/>
+        <w:rPr>
+          <w:b/>
+          <w:color w:val="404040" w:themeColor="text1" w:themeTint="BF"/>
+          <w:sz w:val="18"/>
+          <w:szCs w:val="18"/>
+        </w:rPr>
+      </w:pPr>
+      <w:r>
         <w:rPr>
           <w:b/>
           <w:color w:val="2A7B89"/>
           <w:sz w:val="20"/>
           <w:szCs w:val="20"/>
         </w:rPr>
-      </w:pPr>
-    </w:p>
-    <w:p>
-      <w:pPr>
-        <w:spacing w:after="0"/>
-        <w:ind w:left="2160" w:hanging="2160"/>
-        <w:rPr>
-          <w:sz w:val="18"/>
-          <w:szCs w:val="18"/>
-        </w:rPr>
-      </w:pPr>
+        <w:t>PROJECTS</w:t>
+      </w:r>
       <w:r>
         <w:rPr>
           <w:b/>
@@ -2900,45 +3036,290 @@
           <w:sz w:val="20"/>
           <w:szCs w:val="20"/>
         </w:rPr>
-        <w:t xml:space="preserve">HONORS </w:t>
-      </w:r>
-      <w:r>
-        <w:rPr>
-          <w:b/>
-          <w:color w:val="2A7B89"/>
-          <w:sz w:val="20"/>
-          <w:szCs w:val="20"/>
-        </w:rPr>
-        <w:t xml:space="preserve">                     </w:t>
-      </w:r>
-      <w:r>
-        <w:rPr>
-          <w:sz w:val="18"/>
-          <w:szCs w:val="18"/>
-        </w:rPr>
-        <w:t>Recipient of Prestigious Academic</w:t>
-      </w:r>
-      <w:r>
-        <w:rPr>
-          <w:sz w:val="18"/>
-          <w:szCs w:val="18"/>
+        <w:tab/>
+        <w:t xml:space="preserve">       </w:t>
+      </w:r>
+    </w:p>
+    <w:p>
+      <w:pPr>
+        <w:pStyle w:val="Heading1"/>
+        <w:spacing w:before="0" w:after="0"/>
+        <w:rPr>
+          <w:sz w:val="20"/>
+          <w:szCs w:val="20"/>
+        </w:rPr>
+      </w:pPr>
+    </w:p>
+    <w:p>
+      <w:pPr>
+        <w:pStyle w:val="Heading1"/>
+        <w:spacing w:before="0" w:after="0"/>
+        <w:rPr>
+          <w:b w:val="0"/>
+          <w:color w:val="auto"/>
+          <w:sz w:val="18"/>
+          <w:szCs w:val="18"/>
+        </w:rPr>
+      </w:pPr>
+      <w:r>
+        <w:rPr>
+          <w:sz w:val="20"/>
+          <w:szCs w:val="20"/>
+        </w:rPr>
+        <w:t>TECHNICAL</w:t>
+      </w:r>
+      <w:r>
+        <w:rPr>
+          <w:sz w:val="22"/>
+          <w:szCs w:val="22"/>
         </w:rPr>
         <w:t xml:space="preserve"> </w:t>
       </w:r>
       <w:r>
         <w:rPr>
-          <w:sz w:val="18"/>
-          <w:szCs w:val="18"/>
-        </w:rPr>
-        <w:t>Excellence</w:t>
-      </w:r>
-      <w:r>
-        <w:rPr>
-          <w:sz w:val="18"/>
-          <w:szCs w:val="18"/>
-        </w:rPr>
-        <w:t xml:space="preserve"> Scholarship </w:t>
-      </w:r>
+          <w:sz w:val="20"/>
+          <w:szCs w:val="20"/>
+        </w:rPr>
+        <w:t xml:space="preserve"> </w:t>
+      </w:r>
+      <w:r>
+        <w:rPr>
+          <w:sz w:val="20"/>
+          <w:szCs w:val="20"/>
+        </w:rPr>
+        <w:tab/>
+        <w:t xml:space="preserve">       </w:t>
+      </w:r>
+      <w:r>
+        <w:rPr>
+          <w:color w:val="404040" w:themeColor="text1" w:themeTint="BF"/>
+          <w:sz w:val="18"/>
+          <w:szCs w:val="18"/>
+        </w:rPr>
+        <w:t>Programming Languages</w:t>
+      </w:r>
+      <w:r>
+        <w:rPr>
+          <w:color w:val="auto"/>
+          <w:sz w:val="18"/>
+          <w:szCs w:val="18"/>
+        </w:rPr>
+        <w:t xml:space="preserve">: </w:t>
+      </w:r>
+      <w:r>
+        <w:rPr>
+          <w:b w:val="0"/>
+          <w:color w:val="auto"/>
+          <w:sz w:val="18"/>
+          <w:szCs w:val="18"/>
+        </w:rPr>
+        <w:t>C/C++, Python,</w:t>
+      </w:r>
+      <w:r>
+        <w:rPr>
+          <w:b w:val="0"/>
+          <w:color w:val="auto"/>
+          <w:sz w:val="18"/>
+          <w:szCs w:val="18"/>
+        </w:rPr>
+        <w:t xml:space="preserve"> </w:t>
+      </w:r>
+      <w:r>
+        <w:rPr>
+          <w:b w:val="0"/>
+          <w:color w:val="auto"/>
+          <w:sz w:val="18"/>
+          <w:szCs w:val="18"/>
+        </w:rPr>
+        <w:t xml:space="preserve">Shell, </w:t>
+      </w:r>
+      <w:r>
+        <w:rPr>
+          <w:b w:val="0"/>
+          <w:color w:val="auto"/>
+          <w:sz w:val="18"/>
+          <w:szCs w:val="18"/>
+        </w:rPr>
+        <w:t>Java</w:t>
+      </w:r>
+      <w:r>
+        <w:rPr>
+          <w:b w:val="0"/>
+          <w:color w:val="auto"/>
+          <w:sz w:val="18"/>
+          <w:szCs w:val="18"/>
+        </w:rPr>
+        <w:t>,</w:t>
+      </w:r>
+      <w:r>
+        <w:rPr>
+          <w:b w:val="0"/>
+          <w:color w:val="auto"/>
+          <w:sz w:val="18"/>
+          <w:szCs w:val="18"/>
+        </w:rPr>
+        <w:t xml:space="preserve"> </w:t>
+      </w:r>
+      <w:r>
+        <w:rPr>
+          <w:b w:val="0"/>
+          <w:color w:val="auto"/>
+          <w:sz w:val="18"/>
+          <w:szCs w:val="18"/>
+        </w:rPr>
+        <w:t>PHP</w:t>
+      </w:r>
+      <w:r>
+        <w:rPr>
+          <w:b w:val="0"/>
+          <w:color w:val="auto"/>
+          <w:sz w:val="18"/>
+          <w:szCs w:val="18"/>
+        </w:rPr>
+        <w:t>, Verilog, HTML</w:t>
+      </w:r>
+      <w:r>
+        <w:rPr>
+          <w:b w:val="0"/>
+          <w:color w:val="auto"/>
+          <w:sz w:val="18"/>
+          <w:szCs w:val="18"/>
+        </w:rPr>
+        <w:t>/CSS</w:t>
+      </w:r>
+    </w:p>
+    <w:p>
+      <w:pPr>
+        <w:pStyle w:val="Heading1"/>
+        <w:spacing w:before="0" w:after="0"/>
+        <w:ind w:left="720" w:hanging="720"/>
+        <w:rPr>
+          <w:b w:val="0"/>
+          <w:color w:val="auto"/>
+          <w:sz w:val="18"/>
+          <w:szCs w:val="18"/>
+        </w:rPr>
+      </w:pPr>
+      <w:r>
+        <w:rPr>
+          <w:sz w:val="20"/>
+          <w:szCs w:val="20"/>
+        </w:rPr>
+        <w:t>SKILLS</w:t>
+      </w:r>
+      <w:r>
+        <w:rPr>
+          <w:sz w:val="20"/>
+          <w:szCs w:val="20"/>
+        </w:rPr>
+        <w:tab/>
+      </w:r>
+      <w:r>
+        <w:rPr>
+          <w:sz w:val="22"/>
+          <w:szCs w:val="22"/>
+        </w:rPr>
+        <w:tab/>
+        <w:t xml:space="preserve">      </w:t>
+      </w:r>
+      <w:r>
+        <w:rPr>
+          <w:color w:val="404040" w:themeColor="text1" w:themeTint="BF"/>
+          <w:sz w:val="20"/>
+          <w:szCs w:val="20"/>
+        </w:rPr>
+        <w:t>Technologies</w:t>
+      </w:r>
+      <w:r>
+        <w:rPr>
+          <w:color w:val="404040" w:themeColor="text1" w:themeTint="BF"/>
+          <w:sz w:val="18"/>
+          <w:szCs w:val="18"/>
+        </w:rPr>
+        <w:t>:</w:t>
+      </w:r>
+      <w:r>
+        <w:rPr>
+          <w:b w:val="0"/>
+          <w:color w:val="auto"/>
+          <w:sz w:val="18"/>
+          <w:szCs w:val="18"/>
+        </w:rPr>
+        <w:t xml:space="preserve"> </w:t>
+      </w:r>
+      <w:r>
+        <w:rPr>
+          <w:b w:val="0"/>
+          <w:color w:val="auto"/>
+          <w:sz w:val="18"/>
+          <w:szCs w:val="18"/>
+        </w:rPr>
+        <w:t>Flask</w:t>
+      </w:r>
+      <w:r>
+        <w:rPr>
+          <w:b w:val="0"/>
+          <w:color w:val="auto"/>
+          <w:sz w:val="18"/>
+          <w:szCs w:val="18"/>
+        </w:rPr>
+        <w:t xml:space="preserve">, </w:t>
+      </w:r>
+      <w:r>
+        <w:rPr>
+          <w:b w:val="0"/>
+          <w:color w:val="auto"/>
+          <w:sz w:val="18"/>
+          <w:szCs w:val="18"/>
+        </w:rPr>
+        <w:t>Perforce, GitHub, JIRA, Arduino</w:t>
+      </w:r>
+      <w:r>
+        <w:rPr>
+          <w:b w:val="0"/>
+          <w:color w:val="auto"/>
+          <w:sz w:val="18"/>
+          <w:szCs w:val="18"/>
+        </w:rPr>
+        <w:t>, G-</w:t>
+      </w:r>
+      <w:r>
+        <w:rPr>
+          <w:b w:val="0"/>
+          <w:color w:val="auto"/>
+          <w:sz w:val="18"/>
+          <w:szCs w:val="18"/>
+        </w:rPr>
+        <w:t>Prof, Postman, MULTI</w:t>
+      </w:r>
+      <w:r>
+        <w:rPr>
+          <w:b w:val="0"/>
+          <w:color w:val="auto"/>
+          <w:sz w:val="18"/>
+          <w:szCs w:val="18"/>
+        </w:rPr>
+        <w:t>, Android</w:t>
+      </w:r>
+      <w:r>
+        <w:rPr>
+          <w:b w:val="0"/>
+          <w:color w:val="auto"/>
+          <w:sz w:val="18"/>
+          <w:szCs w:val="18"/>
+        </w:rPr>
+        <w:t xml:space="preserve"> </w:t>
+      </w:r>
+    </w:p>
+    <w:p>
+      <w:pPr>
+        <w:pStyle w:val="Heading1"/>
+        <w:spacing w:before="0" w:after="0"/>
+        <w:rPr>
+          <w:sz w:val="20"/>
+          <w:szCs w:val="20"/>
+        </w:rPr>
+      </w:pPr>
     </w:p>
     <w:p>
       <w:pPr>
@@ -2949,77 +3330,11 @@
           <w:szCs w:val="18"/>
         </w:rPr>
       </w:pPr>
-      <w:r>
-        <w:rPr>
-          <w:sz w:val="18"/>
-          <w:szCs w:val="18"/>
-        </w:rPr>
-        <w:t xml:space="preserve">        </w:t>
-      </w:r>
-      <w:r>
-        <w:rPr>
-          <w:sz w:val="18"/>
-          <w:szCs w:val="18"/>
-        </w:rPr>
-        <w:t>Shackouls Honors College Student, Mississippi State University</w:t>
-      </w:r>
-    </w:p>
-    <w:p>
-      <w:pPr>
-        <w:spacing w:after="0"/>
-        <w:ind w:left="1440"/>
-        <w:rPr>
-          <w:sz w:val="18"/>
-          <w:szCs w:val="18"/>
-        </w:rPr>
-      </w:pPr>
-      <w:r>
-        <w:rPr>
-          <w:sz w:val="18"/>
-          <w:szCs w:val="18"/>
-        </w:rPr>
-        <w:t xml:space="preserve">        </w:t>
-      </w:r>
-      <w:r>
-        <w:rPr>
-          <w:sz w:val="18"/>
-          <w:szCs w:val="18"/>
-        </w:rPr>
-        <w:t xml:space="preserve">President’s list through all semesters </w:t>
-      </w:r>
-      <w:r>
-        <w:rPr>
-          <w:sz w:val="18"/>
-          <w:szCs w:val="18"/>
-        </w:rPr>
-        <w:t>up till</w:t>
-      </w:r>
-      <w:r>
-        <w:rPr>
-          <w:sz w:val="18"/>
-          <w:szCs w:val="18"/>
-        </w:rPr>
-        <w:t xml:space="preserve"> now</w:t>
-      </w:r>
-      <w:r>
-        <w:rPr>
-          <w:sz w:val="18"/>
-          <w:szCs w:val="18"/>
-        </w:rPr>
-        <w:t xml:space="preserve">   </w:t>
-      </w:r>
-      <w:r>
-        <w:rPr>
-          <w:sz w:val="18"/>
-          <w:szCs w:val="18"/>
-        </w:rPr>
-        <w:t xml:space="preserve">    </w:t>
-      </w:r>
     </w:p>
     <w:sectPr>
-      <w:footerReference w:type="even" r:id="rId9"/>
-      <w:footerReference w:type="default" r:id="rId10"/>
-      <w:footerReference w:type="first" r:id="rId11"/>
+      <w:footerReference w:type="even" r:id="rId11"/>
+      <w:footerReference w:type="default" r:id="rId12"/>
+      <w:footerReference w:type="first" r:id="rId13"/>
       <w:pgSz w:w="12240" w:h="15840"/>
       <w:pgMar w:top="720" w:right="1008" w:bottom="720" w:left="720" w:header="0" w:footer="720" w:gutter="0"/>
       <w:pgNumType w:start="1"/>
@@ -3067,7 +3382,7 @@
         <w:sz w:val="17"/>
       </w:rPr>
     </w:pPr>
-    <w:bookmarkStart w:id="1" w:name="TITUS1FooterEvenPages"/>
+    <w:bookmarkStart w:id="2" w:name="TITUS1FooterEvenPages"/>
     <w:r>
       <w:rPr>
         <w:color w:val="000000"/>
@@ -3076,7 +3391,7 @@
       <w:t>General Business</w:t>
     </w:r>
   </w:p>
-  <w:bookmarkEnd w:id="1"/>
+  <w:bookmarkEnd w:id="2"/>
   <w:p>
     <w:pPr>
       <w:spacing w:after="720"/>
@@ -3137,7 +3452,7 @@
         <w:sz w:val="17"/>
       </w:rPr>
     </w:pPr>
-    <w:bookmarkStart w:id="2" w:name="TITUS1FooterPrimary"/>
+    <w:bookmarkStart w:id="3" w:name="TITUS1FooterPrimary"/>
     <w:r>
       <w:rPr>
         <w:color w:val="000000"/>
@@ -3146,7 +3461,7 @@
       <w:t>General Business</w:t>
     </w:r>
   </w:p>
-  <w:bookmarkEnd w:id="2"/>
+  <w:bookmarkEnd w:id="3"/>
   <w:p>
     <w:pPr>
       <w:spacing w:after="720"/>
@@ -3207,7 +3522,7 @@
         <w:sz w:val="17"/>
       </w:rPr>
     </w:pPr>
-    <w:bookmarkStart w:id="3" w:name="TITUS1FooterFirstPage"/>
+    <w:bookmarkStart w:id="4" w:name="TITUS1FooterFirstPage"/>
     <w:r>
       <w:rPr>
         <w:color w:val="000000"/>
@@ -3216,7 +3531,7 @@
       <w:t>General Business</w:t>
     </w:r>
   </w:p>
-  <w:bookmarkEnd w:id="3"/>
+  <w:bookmarkEnd w:id="4"/>
   <w:p>
     <w:pPr>
       <w:pStyle w:val="Footer"/>
@@ -3996,6 +4311,34 @@
     <w:uiPriority w:val="99"/>
     <w:rsid w:val="008849D0"/>
   </w:style>
+  <w:style w:type="character" w:styleId="UnresolvedMention">
+    <w:name w:val="Unresolved Mention"/>
+    <w:basedOn w:val="DefaultParagraphFont"/>
+    <w:uiPriority w:val="99"/>
+    <w:semiHidden/>
+    <w:unhideWhenUsed/>
+    <w:rsid w:val="00057EFB"/>
+    <w:rPr>
+      <w:color w:val="605E5C"/>
+      <w:shd w:val="clear" w:color="auto" w:fill="E1DFDD"/>
+    </w:rPr>
+  </w:style>
+  <w:style w:type="paragraph" w:customStyle="1" w:styleId="Default">
+    <w:name w:val="Default"/>
+    <w:rsid w:val="00891E8E"/>
+    <w:pPr>
+      <w:widowControl/>
+      <w:autoSpaceDE w:val="0"/>
+      <w:autoSpaceDN w:val="0"/>
+      <w:adjustRightInd w:val="0"/>
+      <w:spacing w:after="0"/>
+    </w:pPr>
+    <w:rPr>
+      <w:color w:val="000000"/>
+      <w:sz w:val="24"/>
+      <w:szCs w:val="24"/>
+    </w:rPr>
+  </w:style>
 </w:styles>
 </file>
 
@@ -4299,7 +4642,7 @@
 </file>
 
 <file path=customXml/itemProps1.xml><?xml version="1.0" encoding="utf-8"?>
-<ds:datastoreItem xmlns:ds="http://schemas.openxmlformats.org/officeDocument/2006/customXml" ds:itemID="{9342A2BC-A7A4-4DD0-9D81-D763D4C5CCBC}">
+<ds:datastoreItem xmlns:ds="http://schemas.openxmlformats.org/officeDocument/2006/customXml" ds:itemID="{81E0FC89-94D9-446F-BDE0-4DF8DD72EF90}">
   <ds:schemaRefs>
     <ds:schemaRef ds:uri="http://schemas.openxmlformats.org/officeDocument/2006/bibliography"/>
   </ds:schemaRefs>

</xml_diff>

<commit_message>
some new css chages for experience section and updated Resume
</commit_message>
<xml_diff>
--- a/assets/Resume_Ajinkya-Nawarkar.docx
+++ b/assets/Resume_Ajinkya-Nawarkar.docx
@@ -284,7 +284,7 @@
           </mc:Choice>
           <mc:Fallback>
             <w:pict>
-              <v:line w14:anchorId="20289971" id="Straight Connector 1" o:spid="_x0000_s1026" style="position:absolute;z-index:251658752;visibility:visible;mso-wrap-style:square;mso-width-percent:0;mso-height-percent:0;mso-wrap-distance-left:9pt;mso-wrap-distance-top:0;mso-wrap-distance-right:9pt;mso-wrap-distance-bottom:0;mso-position-horizontal:absolute;mso-position-horizontal-relative:text;mso-position-vertical:absolute;mso-position-vertical-relative:text;mso-width-percent:0;mso-height-percent:0;mso-width-relative:margin;mso-height-relative:margin" from="76.5pt,8.65pt" to="76.5pt,658.15pt" o:gfxdata="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" strokecolor="#5b9bd5 [3204]" strokeweight=".5pt">
+              <v:line w14:anchorId="474B05FF" id="Straight Connector 1" o:spid="_x0000_s1026" style="position:absolute;z-index:251658752;visibility:visible;mso-wrap-style:square;mso-width-percent:0;mso-height-percent:0;mso-wrap-distance-left:9pt;mso-wrap-distance-top:0;mso-wrap-distance-right:9pt;mso-wrap-distance-bottom:0;mso-position-horizontal:absolute;mso-position-horizontal-relative:text;mso-position-vertical:absolute;mso-position-vertical-relative:text;mso-width-percent:0;mso-height-percent:0;mso-width-relative:margin;mso-height-relative:margin" from="76.5pt,8.65pt" to="76.5pt,658.15pt" o:gfxdata="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" strokecolor="#5b9bd5 [3204]" strokeweight=".5pt">
                 <v:stroke joinstyle="miter"/>
               </v:line>
             </w:pict>
@@ -865,8 +865,6 @@
         </w:rPr>
         <w:t xml:space="preserve">/regression </w:t>
       </w:r>
-      <w:bookmarkStart w:id="1" w:name="_GoBack"/>
-      <w:bookmarkEnd w:id="1"/>
       <w:r>
         <w:rPr>
           <w:rFonts w:cs="Segoe UI"/>
@@ -1235,25 +1233,7 @@
           <w:sz w:val="18"/>
           <w:szCs w:val="18"/>
         </w:rPr>
-        <w:t xml:space="preserve">Google </w:t>
-      </w:r>
-      <w:proofErr w:type="spellStart"/>
-      <w:r>
-        <w:rPr>
-          <w:color w:val="404040" w:themeColor="text1" w:themeTint="BF"/>
-          <w:sz w:val="18"/>
-          <w:szCs w:val="18"/>
-        </w:rPr>
-        <w:t>CodeU</w:t>
-      </w:r>
-      <w:proofErr w:type="spellEnd"/>
-      <w:r>
-        <w:rPr>
-          <w:color w:val="404040" w:themeColor="text1" w:themeTint="BF"/>
-          <w:sz w:val="18"/>
-          <w:szCs w:val="18"/>
-        </w:rPr>
-        <w:t xml:space="preserve"> </w:t>
+        <w:t xml:space="preserve">Google CodeU </w:t>
       </w:r>
       <w:r>
         <w:rPr>
@@ -1693,82 +1673,10 @@
           <w:szCs w:val="18"/>
           <w:shd w:val="clear" w:color="auto" w:fill="FFFFFF"/>
         </w:rPr>
-        <w:t xml:space="preserve">Constructing an API to compute intersection 2D/3D mesh surfaces by leveraging open-source libs CGAL, </w:t>
-      </w:r>
-      <w:proofErr w:type="spellStart"/>
-      <w:r>
-        <w:rPr>
-          <w:rFonts w:cs="Segoe UI"/>
-          <w:sz w:val="18"/>
-          <w:szCs w:val="18"/>
-          <w:shd w:val="clear" w:color="auto" w:fill="FFFFFF"/>
-        </w:rPr>
-        <w:t>libIGL</w:t>
-      </w:r>
-      <w:proofErr w:type="spellEnd"/>
-      <w:r>
-        <w:rPr>
-          <w:rFonts w:cs="Segoe UI"/>
-          <w:sz w:val="18"/>
-          <w:szCs w:val="18"/>
-          <w:shd w:val="clear" w:color="auto" w:fill="FFFFFF"/>
-        </w:rPr>
-        <w:t xml:space="preserve"> as a computational tool module for </w:t>
-      </w:r>
-      <w:r>
-        <w:rPr>
-          <w:rFonts w:cs="Segoe UI"/>
-          <w:sz w:val="18"/>
-          <w:szCs w:val="18"/>
-          <w:shd w:val="clear" w:color="auto" w:fill="FFFFFF"/>
-        </w:rPr>
-        <w:t>F</w:t>
-      </w:r>
-      <w:r>
-        <w:rPr>
-          <w:rFonts w:cs="Segoe UI"/>
-          <w:sz w:val="18"/>
-          <w:szCs w:val="18"/>
-          <w:shd w:val="clear" w:color="auto" w:fill="FFFFFF"/>
-        </w:rPr>
-        <w:t xml:space="preserve">inite </w:t>
-      </w:r>
-      <w:r>
-        <w:rPr>
-          <w:rFonts w:cs="Segoe UI"/>
-          <w:sz w:val="18"/>
-          <w:szCs w:val="18"/>
-          <w:shd w:val="clear" w:color="auto" w:fill="FFFFFF"/>
-        </w:rPr>
-        <w:t>E</w:t>
-      </w:r>
-      <w:r>
-        <w:rPr>
-          <w:rFonts w:cs="Segoe UI"/>
-          <w:sz w:val="18"/>
-          <w:szCs w:val="18"/>
-          <w:shd w:val="clear" w:color="auto" w:fill="FFFFFF"/>
-        </w:rPr>
-        <w:t xml:space="preserve">lement </w:t>
-      </w:r>
-      <w:r>
-        <w:rPr>
-          <w:rFonts w:cs="Segoe UI"/>
-          <w:sz w:val="18"/>
-          <w:szCs w:val="18"/>
-          <w:shd w:val="clear" w:color="auto" w:fill="FFFFFF"/>
-        </w:rPr>
-        <w:t>A</w:t>
-      </w:r>
-      <w:r>
-        <w:rPr>
-          <w:rFonts w:cs="Segoe UI"/>
-          <w:sz w:val="18"/>
-          <w:szCs w:val="18"/>
-          <w:shd w:val="clear" w:color="auto" w:fill="FFFFFF"/>
-        </w:rPr>
-        <w:t>nalysis</w:t>
-      </w:r>
+        <w:t>Constructing an open-source C++ library as an adaptive 3D mesh refinement API and a computational tool for topology optimization</w:t>
+      </w:r>
+      <w:bookmarkStart w:id="1" w:name="_GoBack"/>
+      <w:bookmarkEnd w:id="1"/>
     </w:p>
     <w:p>
       <w:pPr>
@@ -2400,7 +2308,21 @@
           <w:sz w:val="18"/>
           <w:szCs w:val="18"/>
         </w:rPr>
-        <w:t xml:space="preserve"> Android app backed with Reinforcement Machine Learning to prioritize phone notifications </w:t>
+        <w:t xml:space="preserve"> Android app backed with </w:t>
+      </w:r>
+      <w:r>
+        <w:rPr>
+          <w:sz w:val="18"/>
+          <w:szCs w:val="18"/>
+        </w:rPr>
+        <w:t>Supervised</w:t>
+      </w:r>
+      <w:r>
+        <w:rPr>
+          <w:sz w:val="18"/>
+          <w:szCs w:val="18"/>
+        </w:rPr>
+        <w:t xml:space="preserve"> Machine Learning to prioritize phone notifications </w:t>
       </w:r>
     </w:p>
     <w:p>
@@ -4642,7 +4564,7 @@
 </file>
 
 <file path=customXml/itemProps1.xml><?xml version="1.0" encoding="utf-8"?>
-<ds:datastoreItem xmlns:ds="http://schemas.openxmlformats.org/officeDocument/2006/customXml" ds:itemID="{81E0FC89-94D9-446F-BDE0-4DF8DD72EF90}">
+<ds:datastoreItem xmlns:ds="http://schemas.openxmlformats.org/officeDocument/2006/customXml" ds:itemID="{5ABEB4AF-E376-43AE-AD19-D9DFF5323067}">
   <ds:schemaRefs>
     <ds:schemaRef ds:uri="http://schemas.openxmlformats.org/officeDocument/2006/bibliography"/>
   </ds:schemaRefs>

</xml_diff>